<commit_message>
Mise à jour de la section Résultats du rapport
Signed-off-by: Florian Benavent <florian.benavent@epitech.eu>
</commit_message>
<xml_diff>
--- a/Rapport.docx
+++ b/Rapport.docx
@@ -397,9 +397,6 @@
                 </w:rPr>
                 <w:alias w:val="Résumé"/>
                 <w:id w:val="8276291"/>
-                <w:placeholder>
-                  <w:docPart w:val="565F084F5B6C43A499B1DE0626F82094"/>
-                </w:placeholder>
                 <w:dataBinding w:prefixMappings="xmlns:ns0='http://schemas.microsoft.com/office/2006/coverPageProps'" w:xpath="/ns0:CoverPageProperties[1]/ns0:Abstract[1]" w:storeItemID="{55AF091B-3C7A-41E3-B477-F2FDAA23CFDA}"/>
                 <w:text/>
               </w:sdtPr>
@@ -516,7 +513,7 @@
           <w:r>
             <w:fldChar w:fldCharType="separate"/>
           </w:r>
-          <w:hyperlink w:anchor="_Toc411288445" w:history="1">
+          <w:hyperlink w:anchor="_Toc411331785" w:history="1">
             <w:r>
               <w:rPr>
                 <w:rStyle w:val="Lienhypertexte"/>
@@ -543,7 +540,7 @@
                 <w:noProof/>
                 <w:webHidden/>
               </w:rPr>
-              <w:instrText xml:space="preserve"> PAGEREF _Toc411288445 \h </w:instrText>
+              <w:instrText xml:space="preserve"> PAGEREF _Toc411331785 \h </w:instrText>
             </w:r>
             <w:r>
               <w:rPr>
@@ -586,7 +583,7 @@
               <w:lang w:val="en-US"/>
             </w:rPr>
           </w:pPr>
-          <w:hyperlink w:anchor="_Toc411288446" w:history="1">
+          <w:hyperlink w:anchor="_Toc411331786" w:history="1">
             <w:r>
               <w:rPr>
                 <w:rStyle w:val="Lienhypertexte"/>
@@ -614,7 +611,7 @@
                 <w:noProof/>
                 <w:webHidden/>
               </w:rPr>
-              <w:instrText xml:space="preserve"> PAGEREF _Toc411288446 \h </w:instrText>
+              <w:instrText xml:space="preserve"> PAGEREF _Toc411331786 \h </w:instrText>
             </w:r>
             <w:r>
               <w:rPr>
@@ -657,7 +654,7 @@
               <w:lang w:val="en-US"/>
             </w:rPr>
           </w:pPr>
-          <w:hyperlink w:anchor="_Toc411288447" w:history="1">
+          <w:hyperlink w:anchor="_Toc411331787" w:history="1">
             <w:r>
               <w:rPr>
                 <w:rStyle w:val="Lienhypertexte"/>
@@ -685,7 +682,7 @@
                 <w:noProof/>
                 <w:webHidden/>
               </w:rPr>
-              <w:instrText xml:space="preserve"> PAGEREF _Toc411288447 \h </w:instrText>
+              <w:instrText xml:space="preserve"> PAGEREF _Toc411331787 \h </w:instrText>
             </w:r>
             <w:r>
               <w:rPr>
@@ -728,7 +725,7 @@
               <w:lang w:val="en-US"/>
             </w:rPr>
           </w:pPr>
-          <w:hyperlink w:anchor="_Toc411288448" w:history="1">
+          <w:hyperlink w:anchor="_Toc411331788" w:history="1">
             <w:r>
               <w:rPr>
                 <w:rStyle w:val="Lienhypertexte"/>
@@ -756,7 +753,7 @@
                 <w:noProof/>
                 <w:webHidden/>
               </w:rPr>
-              <w:instrText xml:space="preserve"> PAGEREF _Toc411288448 \h </w:instrText>
+              <w:instrText xml:space="preserve"> PAGEREF _Toc411331788 \h </w:instrText>
             </w:r>
             <w:r>
               <w:rPr>
@@ -799,7 +796,7 @@
               <w:lang w:val="en-US"/>
             </w:rPr>
           </w:pPr>
-          <w:hyperlink w:anchor="_Toc411288449" w:history="1">
+          <w:hyperlink w:anchor="_Toc411331789" w:history="1">
             <w:r>
               <w:rPr>
                 <w:rStyle w:val="Lienhypertexte"/>
@@ -827,7 +824,7 @@
                 <w:noProof/>
                 <w:webHidden/>
               </w:rPr>
-              <w:instrText xml:space="preserve"> PAGEREF _Toc411288449 \h </w:instrText>
+              <w:instrText xml:space="preserve"> PAGEREF _Toc411331789 \h </w:instrText>
             </w:r>
             <w:r>
               <w:rPr>
@@ -870,7 +867,7 @@
               <w:lang w:val="en-US"/>
             </w:rPr>
           </w:pPr>
-          <w:hyperlink w:anchor="_Toc411288450" w:history="1">
+          <w:hyperlink w:anchor="_Toc411331790" w:history="1">
             <w:r>
               <w:rPr>
                 <w:rStyle w:val="Lienhypertexte"/>
@@ -897,79 +894,7 @@
                 <w:noProof/>
                 <w:webHidden/>
               </w:rPr>
-              <w:instrText xml:space="preserve"> PAGEREF _Toc411288450 \h </w:instrText>
-            </w:r>
-            <w:r>
-              <w:rPr>
-                <w:noProof/>
-                <w:webHidden/>
-              </w:rPr>
-            </w:r>
-            <w:r>
-              <w:rPr>
-                <w:noProof/>
-                <w:webHidden/>
-              </w:rPr>
-              <w:fldChar w:fldCharType="separate"/>
-            </w:r>
-            <w:r>
-              <w:rPr>
-                <w:noProof/>
-                <w:webHidden/>
-              </w:rPr>
-              <w:t>4</w:t>
-            </w:r>
-            <w:r>
-              <w:rPr>
-                <w:noProof/>
-                <w:webHidden/>
-              </w:rPr>
-              <w:fldChar w:fldCharType="end"/>
-            </w:r>
-          </w:hyperlink>
-          <w:bookmarkStart w:id="0" w:name="_GoBack"/>
-          <w:bookmarkEnd w:id="0"/>
-        </w:p>
-        <w:p>
-          <w:pPr>
-            <w:pStyle w:val="TM2"/>
-            <w:tabs>
-              <w:tab w:val="right" w:leader="dot" w:pos="9350"/>
-            </w:tabs>
-            <w:rPr>
-              <w:rFonts w:eastAsiaTheme="minorEastAsia"/>
-              <w:noProof/>
-              <w:lang w:val="en-US"/>
-            </w:rPr>
-          </w:pPr>
-          <w:hyperlink w:anchor="_Toc411288451" w:history="1">
-            <w:r>
-              <w:rPr>
-                <w:rStyle w:val="Lienhypertexte"/>
-                <w:noProof/>
-              </w:rPr>
-              <w:t>Prise en main d’incop</w:t>
-            </w:r>
-            <w:r>
-              <w:rPr>
-                <w:noProof/>
-                <w:webHidden/>
-              </w:rPr>
-              <w:tab/>
-            </w:r>
-            <w:r>
-              <w:rPr>
-                <w:noProof/>
-                <w:webHidden/>
-              </w:rPr>
-              <w:fldChar w:fldCharType="begin"/>
-            </w:r>
-            <w:r>
-              <w:rPr>
-                <w:noProof/>
-                <w:webHidden/>
-              </w:rPr>
-              <w:instrText xml:space="preserve"> PAGEREF _Toc411288451 \h </w:instrText>
+              <w:instrText xml:space="preserve"> PAGEREF _Toc411331790 \h </w:instrText>
             </w:r>
             <w:r>
               <w:rPr>
@@ -1012,7 +937,77 @@
               <w:lang w:val="en-US"/>
             </w:rPr>
           </w:pPr>
-          <w:hyperlink w:anchor="_Toc411288452" w:history="1">
+          <w:hyperlink w:anchor="_Toc411331791" w:history="1">
+            <w:r>
+              <w:rPr>
+                <w:rStyle w:val="Lienhypertexte"/>
+                <w:noProof/>
+              </w:rPr>
+              <w:t>Prise en main d’incop</w:t>
+            </w:r>
+            <w:r>
+              <w:rPr>
+                <w:noProof/>
+                <w:webHidden/>
+              </w:rPr>
+              <w:tab/>
+            </w:r>
+            <w:r>
+              <w:rPr>
+                <w:noProof/>
+                <w:webHidden/>
+              </w:rPr>
+              <w:fldChar w:fldCharType="begin"/>
+            </w:r>
+            <w:r>
+              <w:rPr>
+                <w:noProof/>
+                <w:webHidden/>
+              </w:rPr>
+              <w:instrText xml:space="preserve"> PAGEREF _Toc411331791 \h </w:instrText>
+            </w:r>
+            <w:r>
+              <w:rPr>
+                <w:noProof/>
+                <w:webHidden/>
+              </w:rPr>
+            </w:r>
+            <w:r>
+              <w:rPr>
+                <w:noProof/>
+                <w:webHidden/>
+              </w:rPr>
+              <w:fldChar w:fldCharType="separate"/>
+            </w:r>
+            <w:r>
+              <w:rPr>
+                <w:noProof/>
+                <w:webHidden/>
+              </w:rPr>
+              <w:t>4</w:t>
+            </w:r>
+            <w:r>
+              <w:rPr>
+                <w:noProof/>
+                <w:webHidden/>
+              </w:rPr>
+              <w:fldChar w:fldCharType="end"/>
+            </w:r>
+          </w:hyperlink>
+        </w:p>
+        <w:p>
+          <w:pPr>
+            <w:pStyle w:val="TM2"/>
+            <w:tabs>
+              <w:tab w:val="right" w:leader="dot" w:pos="9350"/>
+            </w:tabs>
+            <w:rPr>
+              <w:rFonts w:eastAsiaTheme="minorEastAsia"/>
+              <w:noProof/>
+              <w:lang w:val="en-US"/>
+            </w:rPr>
+          </w:pPr>
+          <w:hyperlink w:anchor="_Toc411331792" w:history="1">
             <w:r>
               <w:rPr>
                 <w:rStyle w:val="Lienhypertexte"/>
@@ -1040,7 +1035,7 @@
                 <w:noProof/>
                 <w:webHidden/>
               </w:rPr>
-              <w:instrText xml:space="preserve"> PAGEREF _Toc411288452 \h </w:instrText>
+              <w:instrText xml:space="preserve"> PAGEREF _Toc411331792 \h </w:instrText>
             </w:r>
             <w:r>
               <w:rPr>
@@ -1083,7 +1078,7 @@
               <w:lang w:val="en-US"/>
             </w:rPr>
           </w:pPr>
-          <w:hyperlink w:anchor="_Toc411288453" w:history="1">
+          <w:hyperlink w:anchor="_Toc411331793" w:history="1">
             <w:r>
               <w:rPr>
                 <w:rStyle w:val="Lienhypertexte"/>
@@ -1111,7 +1106,7 @@
                 <w:noProof/>
                 <w:webHidden/>
               </w:rPr>
-              <w:instrText xml:space="preserve"> PAGEREF _Toc411288453 \h </w:instrText>
+              <w:instrText xml:space="preserve"> PAGEREF _Toc411331793 \h </w:instrText>
             </w:r>
             <w:r>
               <w:rPr>
@@ -1154,7 +1149,7 @@
               <w:lang w:val="en-US"/>
             </w:rPr>
           </w:pPr>
-          <w:hyperlink w:anchor="_Toc411288454" w:history="1">
+          <w:hyperlink w:anchor="_Toc411331794" w:history="1">
             <w:r>
               <w:rPr>
                 <w:rStyle w:val="Lienhypertexte"/>
@@ -1181,7 +1176,7 @@
                 <w:noProof/>
                 <w:webHidden/>
               </w:rPr>
-              <w:instrText xml:space="preserve"> PAGEREF _Toc411288454 \h </w:instrText>
+              <w:instrText xml:space="preserve"> PAGEREF _Toc411331794 \h </w:instrText>
             </w:r>
             <w:r>
               <w:rPr>
@@ -1224,7 +1219,7 @@
               <w:lang w:val="en-US"/>
             </w:rPr>
           </w:pPr>
-          <w:hyperlink w:anchor="_Toc411288455" w:history="1">
+          <w:hyperlink w:anchor="_Toc411331795" w:history="1">
             <w:r>
               <w:rPr>
                 <w:rStyle w:val="Lienhypertexte"/>
@@ -1251,7 +1246,7 @@
                 <w:noProof/>
                 <w:webHidden/>
               </w:rPr>
-              <w:instrText xml:space="preserve"> PAGEREF _Toc411288455 \h </w:instrText>
+              <w:instrText xml:space="preserve"> PAGEREF _Toc411331795 \h </w:instrText>
             </w:r>
             <w:r>
               <w:rPr>
@@ -1294,7 +1289,7 @@
               <w:lang w:val="en-US"/>
             </w:rPr>
           </w:pPr>
-          <w:hyperlink w:anchor="_Toc411288456" w:history="1">
+          <w:hyperlink w:anchor="_Toc411331796" w:history="1">
             <w:r>
               <w:rPr>
                 <w:rStyle w:val="Lienhypertexte"/>
@@ -1321,7 +1316,7 @@
                 <w:noProof/>
                 <w:webHidden/>
               </w:rPr>
-              <w:instrText xml:space="preserve"> PAGEREF _Toc411288456 \h </w:instrText>
+              <w:instrText xml:space="preserve"> PAGEREF _Toc411331796 \h </w:instrText>
             </w:r>
             <w:r>
               <w:rPr>
@@ -1364,7 +1359,7 @@
               <w:lang w:val="en-US"/>
             </w:rPr>
           </w:pPr>
-          <w:hyperlink w:anchor="_Toc411288457" w:history="1">
+          <w:hyperlink w:anchor="_Toc411331797" w:history="1">
             <w:r>
               <w:rPr>
                 <w:rStyle w:val="Lienhypertexte"/>
@@ -1391,7 +1386,7 @@
                 <w:noProof/>
                 <w:webHidden/>
               </w:rPr>
-              <w:instrText xml:space="preserve"> PAGEREF _Toc411288457 \h </w:instrText>
+              <w:instrText xml:space="preserve"> PAGEREF _Toc411331797 \h </w:instrText>
             </w:r>
             <w:r>
               <w:rPr>
@@ -1434,7 +1429,7 @@
               <w:lang w:val="en-US"/>
             </w:rPr>
           </w:pPr>
-          <w:hyperlink w:anchor="_Toc411288458" w:history="1">
+          <w:hyperlink w:anchor="_Toc411331798" w:history="1">
             <w:r>
               <w:rPr>
                 <w:rStyle w:val="Lienhypertexte"/>
@@ -1461,7 +1456,7 @@
                 <w:noProof/>
                 <w:webHidden/>
               </w:rPr>
-              <w:instrText xml:space="preserve"> PAGEREF _Toc411288458 \h </w:instrText>
+              <w:instrText xml:space="preserve"> PAGEREF _Toc411331798 \h </w:instrText>
             </w:r>
             <w:r>
               <w:rPr>
@@ -1504,7 +1499,7 @@
               <w:lang w:val="en-US"/>
             </w:rPr>
           </w:pPr>
-          <w:hyperlink w:anchor="_Toc411288459" w:history="1">
+          <w:hyperlink w:anchor="_Toc411331799" w:history="1">
             <w:r>
               <w:rPr>
                 <w:rStyle w:val="Lienhypertexte"/>
@@ -1531,7 +1526,7 @@
                 <w:noProof/>
                 <w:webHidden/>
               </w:rPr>
-              <w:instrText xml:space="preserve"> PAGEREF _Toc411288459 \h </w:instrText>
+              <w:instrText xml:space="preserve"> PAGEREF _Toc411331799 \h </w:instrText>
             </w:r>
             <w:r>
               <w:rPr>
@@ -1551,7 +1546,7 @@
                 <w:noProof/>
                 <w:webHidden/>
               </w:rPr>
-              <w:t>9</w:t>
+              <w:t>10</w:t>
             </w:r>
             <w:r>
               <w:rPr>
@@ -1574,7 +1569,7 @@
               <w:lang w:val="en-US"/>
             </w:rPr>
           </w:pPr>
-          <w:hyperlink w:anchor="_Toc411288460" w:history="1">
+          <w:hyperlink w:anchor="_Toc411331800" w:history="1">
             <w:r>
               <w:rPr>
                 <w:rStyle w:val="Lienhypertexte"/>
@@ -1601,7 +1596,7 @@
                 <w:noProof/>
                 <w:webHidden/>
               </w:rPr>
-              <w:instrText xml:space="preserve"> PAGEREF _Toc411288460 \h </w:instrText>
+              <w:instrText xml:space="preserve"> PAGEREF _Toc411331800 \h </w:instrText>
             </w:r>
             <w:r>
               <w:rPr>
@@ -1648,12 +1643,14 @@
       <w:r>
         <w:br w:type="page"/>
       </w:r>
+      <w:bookmarkStart w:id="0" w:name="_GoBack"/>
+      <w:bookmarkEnd w:id="0"/>
     </w:p>
     <w:p>
       <w:pPr>
         <w:pStyle w:val="Titre1"/>
       </w:pPr>
-      <w:bookmarkStart w:id="1" w:name="_Toc411288445"/>
+      <w:bookmarkStart w:id="1" w:name="_Toc411331785"/>
       <w:r>
         <w:lastRenderedPageBreak/>
         <w:t>Choix des modèles</w:t>
@@ -1754,7 +1751,7 @@
           <w:szCs w:val="27"/>
         </w:rPr>
       </w:pPr>
-      <w:bookmarkStart w:id="2" w:name="_Toc411288446"/>
+      <w:bookmarkStart w:id="2" w:name="_Toc411331786"/>
       <w:r>
         <w:rPr>
           <w:rFonts w:ascii="Cambria" w:hAnsi="Cambria"/>
@@ -1827,7 +1824,7 @@
           <w:szCs w:val="27"/>
         </w:rPr>
       </w:pPr>
-      <w:bookmarkStart w:id="3" w:name="_Toc411288447"/>
+      <w:bookmarkStart w:id="3" w:name="_Toc411331787"/>
       <w:r>
         <w:rPr>
           <w:rFonts w:ascii="Cambria" w:hAnsi="Cambria"/>
@@ -1892,7 +1889,7 @@
           <w:szCs w:val="27"/>
         </w:rPr>
       </w:pPr>
-      <w:bookmarkStart w:id="4" w:name="_Toc411288448"/>
+      <w:bookmarkStart w:id="4" w:name="_Toc411331788"/>
       <w:r>
         <w:rPr>
           <w:rFonts w:ascii="Cambria" w:hAnsi="Cambria"/>
@@ -1991,7 +1988,7 @@
         </w:rPr>
         <w:tab/>
       </w:r>
-      <w:bookmarkStart w:id="5" w:name="_Toc411288449"/>
+      <w:bookmarkStart w:id="5" w:name="_Toc411331789"/>
       <w:proofErr w:type="spellStart"/>
       <w:r>
         <w:rPr>
@@ -2075,7 +2072,7 @@
       <w:pPr>
         <w:pStyle w:val="Titre1"/>
       </w:pPr>
-      <w:bookmarkStart w:id="6" w:name="_Toc411288450"/>
+      <w:bookmarkStart w:id="6" w:name="_Toc411331790"/>
       <w:r>
         <w:lastRenderedPageBreak/>
         <w:t xml:space="preserve">Implémentation dans </w:t>
@@ -2092,7 +2089,7 @@
         <w:pStyle w:val="Titre2"/>
         <w:ind w:firstLine="720"/>
       </w:pPr>
-      <w:bookmarkStart w:id="7" w:name="_Toc411288451"/>
+      <w:bookmarkStart w:id="7" w:name="_Toc411331791"/>
       <w:r>
         <w:t>Prise en main d’</w:t>
       </w:r>
@@ -2422,7 +2419,7 @@
         <w:pStyle w:val="Titre2"/>
         <w:ind w:firstLine="720"/>
       </w:pPr>
-      <w:bookmarkStart w:id="8" w:name="_Toc411288452"/>
+      <w:bookmarkStart w:id="8" w:name="_Toc411331792"/>
       <w:r>
         <w:rPr>
           <w:rFonts w:ascii="Cambria" w:hAnsi="Cambria"/>
@@ -2616,7 +2613,7 @@
           <w:rFonts w:ascii="Times New Roman" w:hAnsi="Times New Roman"/>
         </w:rPr>
       </w:pPr>
-      <w:bookmarkStart w:id="9" w:name="_Toc411288453"/>
+      <w:bookmarkStart w:id="9" w:name="_Toc411331793"/>
       <w:r>
         <w:rPr>
           <w:rFonts w:ascii="Cambria" w:hAnsi="Cambria"/>
@@ -2719,7 +2716,7 @@
       <w:pPr>
         <w:pStyle w:val="Titre3"/>
       </w:pPr>
-      <w:bookmarkStart w:id="10" w:name="_Toc411288454"/>
+      <w:bookmarkStart w:id="10" w:name="_Toc411331794"/>
       <w:r>
         <w:t>Algorithme BVNS</w:t>
       </w:r>
@@ -4335,7 +4332,7 @@
       <w:pPr>
         <w:pStyle w:val="Titre3"/>
       </w:pPr>
-      <w:bookmarkStart w:id="11" w:name="_Toc411288455"/>
+      <w:bookmarkStart w:id="11" w:name="_Toc411331795"/>
       <w:r>
         <w:lastRenderedPageBreak/>
         <w:t>Mouvements.</w:t>
@@ -4642,7 +4639,7 @@
         <w:lastRenderedPageBreak/>
         <w:tab/>
       </w:r>
-      <w:bookmarkStart w:id="12" w:name="_Toc411288456"/>
+      <w:bookmarkStart w:id="12" w:name="_Toc411331796"/>
       <w:r>
         <w:t>Script</w:t>
       </w:r>
@@ -5163,7 +5160,7 @@
       <w:pPr>
         <w:pStyle w:val="Titre1"/>
       </w:pPr>
-      <w:bookmarkStart w:id="13" w:name="_Toc411288457"/>
+      <w:bookmarkStart w:id="13" w:name="_Toc411331797"/>
       <w:r>
         <w:lastRenderedPageBreak/>
         <w:t>Résultats</w:t>
@@ -5262,19 +5259,115 @@
         <w:t>Nous avons effectué les tests pour l’ensemble de ces fichiers avec une même configuration, celle fournie par défaut par le script run.py, et 4 valeurs de couleurs pour chaque fichier.</w:t>
       </w:r>
     </w:p>
-    <w:p/>
+    <w:p>
+      <w:pPr>
+        <w:spacing w:line="240" w:lineRule="auto"/>
+        <w:rPr>
+          <w:rFonts w:ascii="Times New Roman" w:eastAsia="Times New Roman" w:hAnsi="Times New Roman" w:cs="Times New Roman"/>
+          <w:sz w:val="24"/>
+          <w:szCs w:val="24"/>
+        </w:rPr>
+      </w:pPr>
+    </w:p>
+    <w:p>
+      <w:pPr>
+        <w:spacing w:line="240" w:lineRule="auto"/>
+        <w:rPr>
+          <w:rFonts w:ascii="Calibri" w:eastAsia="Times New Roman" w:hAnsi="Calibri" w:cs="Times New Roman"/>
+          <w:sz w:val="24"/>
+          <w:szCs w:val="24"/>
+        </w:rPr>
+      </w:pPr>
+      <w:r>
+        <w:rPr>
+          <w:rFonts w:ascii="Calibri" w:eastAsia="Times New Roman" w:hAnsi="Calibri" w:cs="Times New Roman"/>
+          <w:sz w:val="24"/>
+          <w:szCs w:val="24"/>
+        </w:rPr>
+        <w:t>L’ensemble de nos tests a donc été effectué avec une limite de 30 secondes. Notre algorithme cherche donc soit à optimiser jusqu’à la fin, soit, si une solution ayant 0 conflit est trouvée avant, s’arrête.</w:t>
+      </w:r>
+    </w:p>
+    <w:p>
+      <w:pPr>
+        <w:spacing w:line="240" w:lineRule="auto"/>
+        <w:rPr>
+          <w:rFonts w:ascii="Calibri" w:eastAsia="Times New Roman" w:hAnsi="Calibri" w:cs="Times New Roman"/>
+          <w:sz w:val="24"/>
+          <w:szCs w:val="24"/>
+        </w:rPr>
+      </w:pPr>
+      <w:r>
+        <w:rPr>
+          <w:rFonts w:ascii="Calibri" w:eastAsia="Times New Roman" w:hAnsi="Calibri" w:cs="Times New Roman"/>
+          <w:sz w:val="24"/>
+          <w:szCs w:val="24"/>
+        </w:rPr>
+        <w:t xml:space="preserve">Nous avons choisi cette limite, relativement courte, pour favoriser le nombre de tests, en étudiant la vitesse de diminution des conflits comme facteur d’évaluation de notre algorithme, plutôt que de réaliser des tests très longs et peu nombreux, pouvant nous induire en erreur à cause de la marche aléatoire. </w:t>
+      </w:r>
+    </w:p>
+    <w:p>
+      <w:pPr>
+        <w:spacing w:line="240" w:lineRule="auto"/>
+        <w:rPr>
+          <w:rFonts w:ascii="Times New Roman" w:eastAsia="Times New Roman" w:hAnsi="Times New Roman" w:cs="Times New Roman"/>
+          <w:sz w:val="24"/>
+          <w:szCs w:val="24"/>
+        </w:rPr>
+      </w:pPr>
+    </w:p>
+    <w:p>
+      <w:pPr>
+        <w:spacing w:line="240" w:lineRule="auto"/>
+        <w:rPr>
+          <w:rFonts w:ascii="Calibri" w:eastAsia="Times New Roman" w:hAnsi="Calibri" w:cs="Times New Roman"/>
+          <w:sz w:val="24"/>
+          <w:szCs w:val="24"/>
+        </w:rPr>
+      </w:pPr>
+      <w:r>
+        <w:rPr>
+          <w:rFonts w:ascii="Calibri" w:eastAsia="Times New Roman" w:hAnsi="Calibri" w:cs="Times New Roman"/>
+          <w:sz w:val="24"/>
+          <w:szCs w:val="24"/>
+        </w:rPr>
+        <w:t>Dans les tableaux suivants sont indiqués, pour un problème et un nombre de couleurs donné, le nombre d’arcs en conflit restant au bout de 30 secondes.</w:t>
+      </w:r>
+    </w:p>
+    <w:p>
+      <w:pPr>
+        <w:spacing w:line="240" w:lineRule="auto"/>
+        <w:rPr>
+          <w:rFonts w:ascii="Calibri" w:eastAsia="Times New Roman" w:hAnsi="Calibri" w:cs="Times New Roman"/>
+          <w:sz w:val="24"/>
+          <w:szCs w:val="24"/>
+        </w:rPr>
+      </w:pPr>
+      <w:r>
+        <w:rPr>
+          <w:rFonts w:ascii="Calibri" w:eastAsia="Times New Roman" w:hAnsi="Calibri" w:cs="Times New Roman"/>
+          <w:sz w:val="24"/>
+          <w:szCs w:val="24"/>
+        </w:rPr>
+        <w:t>Si ce nombre est à 0, il est indiqué également au bout de combien de temps la solution a été trouvée.</w:t>
+      </w:r>
+    </w:p>
     <w:p>
       <w:pPr>
         <w:pStyle w:val="Titre2"/>
         <w:ind w:firstLine="720"/>
       </w:pPr>
-      <w:bookmarkStart w:id="14" w:name="_Toc411288458"/>
+    </w:p>
+    <w:p>
+      <w:pPr>
+        <w:pStyle w:val="Titre2"/>
+        <w:ind w:firstLine="720"/>
+      </w:pPr>
+      <w:bookmarkStart w:id="14" w:name="_Toc411331798"/>
       <w:r>
         <w:t>Série DSJC</w:t>
       </w:r>
       <w:bookmarkEnd w:id="14"/>
     </w:p>
-    <w:p/>
     <w:tbl>
       <w:tblPr>
         <w:tblStyle w:val="Grilledutableau"/>
@@ -5323,7 +5416,7 @@
               <w:rPr>
                 <w:b/>
               </w:rPr>
-              <w:t>1</w:t>
+              <w:t>5</w:t>
             </w:r>
           </w:p>
         </w:tc>
@@ -5342,7 +5435,7 @@
               <w:rPr>
                 <w:b/>
               </w:rPr>
-              <w:t>2</w:t>
+              <w:t>6</w:t>
             </w:r>
           </w:p>
         </w:tc>
@@ -5361,7 +5454,7 @@
               <w:rPr>
                 <w:b/>
               </w:rPr>
-              <w:t>3</w:t>
+              <w:t>7</w:t>
             </w:r>
           </w:p>
         </w:tc>
@@ -5380,7 +5473,7 @@
               <w:rPr>
                 <w:b/>
               </w:rPr>
-              <w:t>5</w:t>
+              <w:t>9</w:t>
             </w:r>
           </w:p>
         </w:tc>
@@ -5401,7 +5494,7 @@
               <w:rPr>
                 <w:b/>
               </w:rPr>
-              <w:t>DSJC125.1</w:t>
+              <w:t>DSJC125.5</w:t>
             </w:r>
           </w:p>
         </w:tc>
@@ -5409,25 +5502,53 @@
           <w:tcPr>
             <w:tcW w:w="1742" w:type="dxa"/>
           </w:tcPr>
-          <w:p/>
+          <w:p>
+            <w:pPr>
+              <w:jc w:val="center"/>
+            </w:pPr>
+            <w:r>
+              <w:t>300</w:t>
+            </w:r>
+          </w:p>
         </w:tc>
         <w:tc>
           <w:tcPr>
             <w:tcW w:w="1915" w:type="dxa"/>
           </w:tcPr>
-          <w:p/>
+          <w:p>
+            <w:pPr>
+              <w:jc w:val="center"/>
+            </w:pPr>
+            <w:r>
+              <w:t>234</w:t>
+            </w:r>
+          </w:p>
         </w:tc>
         <w:tc>
           <w:tcPr>
             <w:tcW w:w="1915" w:type="dxa"/>
           </w:tcPr>
-          <w:p/>
+          <w:p>
+            <w:pPr>
+              <w:jc w:val="center"/>
+            </w:pPr>
+            <w:r>
+              <w:t>188</w:t>
+            </w:r>
+          </w:p>
         </w:tc>
         <w:tc>
           <w:tcPr>
             <w:tcW w:w="1916" w:type="dxa"/>
           </w:tcPr>
-          <w:p/>
+          <w:p>
+            <w:pPr>
+              <w:jc w:val="center"/>
+            </w:pPr>
+            <w:r>
+              <w:t>129</w:t>
+            </w:r>
+          </w:p>
         </w:tc>
       </w:tr>
       <w:tr>
@@ -5446,7 +5567,13 @@
               <w:rPr>
                 <w:b/>
               </w:rPr>
-              <w:t>DSJC250.1</w:t>
+              <w:t>DSJC250</w:t>
+            </w:r>
+            <w:r>
+              <w:rPr>
+                <w:b/>
+              </w:rPr>
+              <w:t>.5</w:t>
             </w:r>
           </w:p>
         </w:tc>
@@ -5454,25 +5581,53 @@
           <w:tcPr>
             <w:tcW w:w="1742" w:type="dxa"/>
           </w:tcPr>
-          <w:p/>
+          <w:p>
+            <w:pPr>
+              <w:jc w:val="center"/>
+            </w:pPr>
+            <w:r>
+              <w:t>1 344</w:t>
+            </w:r>
+          </w:p>
         </w:tc>
         <w:tc>
           <w:tcPr>
             <w:tcW w:w="1915" w:type="dxa"/>
           </w:tcPr>
-          <w:p/>
+          <w:p>
+            <w:pPr>
+              <w:jc w:val="center"/>
+            </w:pPr>
+            <w:r>
+              <w:t>1 073</w:t>
+            </w:r>
+          </w:p>
         </w:tc>
         <w:tc>
           <w:tcPr>
             <w:tcW w:w="1915" w:type="dxa"/>
           </w:tcPr>
-          <w:p/>
+          <w:p>
+            <w:pPr>
+              <w:jc w:val="center"/>
+            </w:pPr>
+            <w:r>
+              <w:t>887</w:t>
+            </w:r>
+          </w:p>
         </w:tc>
         <w:tc>
           <w:tcPr>
             <w:tcW w:w="1916" w:type="dxa"/>
           </w:tcPr>
-          <w:p/>
+          <w:p>
+            <w:pPr>
+              <w:jc w:val="center"/>
+            </w:pPr>
+            <w:r>
+              <w:t>630</w:t>
+            </w:r>
+          </w:p>
         </w:tc>
       </w:tr>
       <w:tr>
@@ -5491,7 +5646,13 @@
               <w:rPr>
                 <w:b/>
               </w:rPr>
-              <w:t>DSJC500.1</w:t>
+              <w:t>DSJC500</w:t>
+            </w:r>
+            <w:r>
+              <w:rPr>
+                <w:b/>
+              </w:rPr>
+              <w:t>.5</w:t>
             </w:r>
           </w:p>
         </w:tc>
@@ -5499,25 +5660,53 @@
           <w:tcPr>
             <w:tcW w:w="1742" w:type="dxa"/>
           </w:tcPr>
-          <w:p/>
+          <w:p>
+            <w:pPr>
+              <w:jc w:val="center"/>
+            </w:pPr>
+            <w:r>
+              <w:t>5 716</w:t>
+            </w:r>
+          </w:p>
         </w:tc>
         <w:tc>
           <w:tcPr>
             <w:tcW w:w="1915" w:type="dxa"/>
           </w:tcPr>
-          <w:p/>
+          <w:p>
+            <w:pPr>
+              <w:jc w:val="center"/>
+            </w:pPr>
+            <w:r>
+              <w:t>4 640</w:t>
+            </w:r>
+          </w:p>
         </w:tc>
         <w:tc>
           <w:tcPr>
             <w:tcW w:w="1915" w:type="dxa"/>
           </w:tcPr>
-          <w:p/>
+          <w:p>
+            <w:pPr>
+              <w:jc w:val="center"/>
+            </w:pPr>
+            <w:r>
+              <w:t>3 884</w:t>
+            </w:r>
+          </w:p>
         </w:tc>
         <w:tc>
           <w:tcPr>
             <w:tcW w:w="1916" w:type="dxa"/>
           </w:tcPr>
-          <w:p/>
+          <w:p>
+            <w:pPr>
+              <w:jc w:val="center"/>
+            </w:pPr>
+            <w:r>
+              <w:t>2 894</w:t>
+            </w:r>
+          </w:p>
         </w:tc>
       </w:tr>
       <w:tr>
@@ -5536,7 +5725,13 @@
               <w:rPr>
                 <w:b/>
               </w:rPr>
-              <w:t>DSJC1000.1</w:t>
+              <w:t>DSJC1000</w:t>
+            </w:r>
+            <w:r>
+              <w:rPr>
+                <w:b/>
+              </w:rPr>
+              <w:t>.5</w:t>
             </w:r>
           </w:p>
         </w:tc>
@@ -5544,25 +5739,53 @@
           <w:tcPr>
             <w:tcW w:w="1742" w:type="dxa"/>
           </w:tcPr>
-          <w:p/>
+          <w:p>
+            <w:pPr>
+              <w:jc w:val="center"/>
+            </w:pPr>
+            <w:r>
+              <w:t>23 571</w:t>
+            </w:r>
+          </w:p>
         </w:tc>
         <w:tc>
           <w:tcPr>
             <w:tcW w:w="1915" w:type="dxa"/>
           </w:tcPr>
-          <w:p/>
+          <w:p>
+            <w:pPr>
+              <w:jc w:val="center"/>
+            </w:pPr>
+            <w:r>
+              <w:t>19 309</w:t>
+            </w:r>
+          </w:p>
         </w:tc>
         <w:tc>
           <w:tcPr>
             <w:tcW w:w="1915" w:type="dxa"/>
           </w:tcPr>
-          <w:p/>
+          <w:p>
+            <w:pPr>
+              <w:jc w:val="center"/>
+            </w:pPr>
+            <w:r>
+              <w:t>16 313</w:t>
+            </w:r>
+          </w:p>
         </w:tc>
         <w:tc>
           <w:tcPr>
             <w:tcW w:w="1916" w:type="dxa"/>
           </w:tcPr>
-          <w:p/>
+          <w:p>
+            <w:pPr>
+              <w:jc w:val="center"/>
+            </w:pPr>
+            <w:r>
+              <w:t>12 344</w:t>
+            </w:r>
+          </w:p>
         </w:tc>
       </w:tr>
     </w:tbl>
@@ -5615,7 +5838,7 @@
               <w:rPr>
                 <w:b/>
               </w:rPr>
-              <w:t>5</w:t>
+              <w:t>9</w:t>
             </w:r>
           </w:p>
         </w:tc>
@@ -5634,7 +5857,7 @@
               <w:rPr>
                 <w:b/>
               </w:rPr>
-              <w:t>6</w:t>
+              <w:t>10</w:t>
             </w:r>
           </w:p>
         </w:tc>
@@ -5653,7 +5876,7 @@
               <w:rPr>
                 <w:b/>
               </w:rPr>
-              <w:t>7</w:t>
+              <w:t>11</w:t>
             </w:r>
           </w:p>
         </w:tc>
@@ -5672,7 +5895,7 @@
               <w:rPr>
                 <w:b/>
               </w:rPr>
-              <w:t>9</w:t>
+              <w:t>13</w:t>
             </w:r>
           </w:p>
         </w:tc>
@@ -5693,7 +5916,7 @@
               <w:rPr>
                 <w:b/>
               </w:rPr>
-              <w:t>DSJC125.5</w:t>
+              <w:t>DSJC125.9</w:t>
             </w:r>
           </w:p>
         </w:tc>
@@ -5701,25 +5924,53 @@
           <w:tcPr>
             <w:tcW w:w="1742" w:type="dxa"/>
           </w:tcPr>
-          <w:p/>
+          <w:p>
+            <w:pPr>
+              <w:jc w:val="center"/>
+            </w:pPr>
+            <w:r>
+              <w:t>316</w:t>
+            </w:r>
+          </w:p>
         </w:tc>
         <w:tc>
           <w:tcPr>
             <w:tcW w:w="1915" w:type="dxa"/>
           </w:tcPr>
-          <w:p/>
+          <w:p>
+            <w:pPr>
+              <w:jc w:val="center"/>
+            </w:pPr>
+            <w:r>
+              <w:t>276</w:t>
+            </w:r>
+          </w:p>
         </w:tc>
         <w:tc>
           <w:tcPr>
             <w:tcW w:w="1915" w:type="dxa"/>
           </w:tcPr>
-          <w:p/>
+          <w:p>
+            <w:pPr>
+              <w:jc w:val="center"/>
+            </w:pPr>
+            <w:r>
+              <w:t>243</w:t>
+            </w:r>
+          </w:p>
         </w:tc>
         <w:tc>
           <w:tcPr>
             <w:tcW w:w="1916" w:type="dxa"/>
           </w:tcPr>
-          <w:p/>
+          <w:p>
+            <w:pPr>
+              <w:jc w:val="center"/>
+            </w:pPr>
+            <w:r>
+              <w:t>199</w:t>
+            </w:r>
+          </w:p>
         </w:tc>
       </w:tr>
       <w:tr>
@@ -5744,7 +5995,7 @@
               <w:rPr>
                 <w:b/>
               </w:rPr>
-              <w:t>.5</w:t>
+              <w:t>.9</w:t>
             </w:r>
           </w:p>
         </w:tc>
@@ -5752,25 +6003,53 @@
           <w:tcPr>
             <w:tcW w:w="1742" w:type="dxa"/>
           </w:tcPr>
-          <w:p/>
+          <w:p>
+            <w:pPr>
+              <w:jc w:val="center"/>
+            </w:pPr>
+            <w:r>
+              <w:t>1 379</w:t>
+            </w:r>
+          </w:p>
         </w:tc>
         <w:tc>
           <w:tcPr>
             <w:tcW w:w="1915" w:type="dxa"/>
           </w:tcPr>
-          <w:p/>
+          <w:p>
+            <w:pPr>
+              <w:jc w:val="center"/>
+            </w:pPr>
+            <w:r>
+              <w:t>1 226</w:t>
+            </w:r>
+          </w:p>
         </w:tc>
         <w:tc>
           <w:tcPr>
             <w:tcW w:w="1915" w:type="dxa"/>
           </w:tcPr>
-          <w:p/>
+          <w:p>
+            <w:pPr>
+              <w:jc w:val="center"/>
+            </w:pPr>
+            <w:r>
+              <w:t>1 099</w:t>
+            </w:r>
+          </w:p>
         </w:tc>
         <w:tc>
           <w:tcPr>
             <w:tcW w:w="1916" w:type="dxa"/>
           </w:tcPr>
-          <w:p/>
+          <w:p>
+            <w:pPr>
+              <w:jc w:val="center"/>
+            </w:pPr>
+            <w:r>
+              <w:t>904</w:t>
+            </w:r>
+          </w:p>
         </w:tc>
       </w:tr>
       <w:tr>
@@ -5795,7 +6074,7 @@
               <w:rPr>
                 <w:b/>
               </w:rPr>
-              <w:t>.5</w:t>
+              <w:t>.9</w:t>
             </w:r>
           </w:p>
         </w:tc>
@@ -5803,25 +6082,53 @@
           <w:tcPr>
             <w:tcW w:w="1742" w:type="dxa"/>
           </w:tcPr>
-          <w:p/>
+          <w:p>
+            <w:pPr>
+              <w:jc w:val="center"/>
+            </w:pPr>
+            <w:r>
+              <w:t>5 845</w:t>
+            </w:r>
+          </w:p>
         </w:tc>
         <w:tc>
           <w:tcPr>
             <w:tcW w:w="1915" w:type="dxa"/>
           </w:tcPr>
-          <w:p/>
+          <w:p>
+            <w:pPr>
+              <w:jc w:val="center"/>
+            </w:pPr>
+            <w:r>
+              <w:t>5 210</w:t>
+            </w:r>
+          </w:p>
         </w:tc>
         <w:tc>
           <w:tcPr>
             <w:tcW w:w="1915" w:type="dxa"/>
           </w:tcPr>
-          <w:p/>
+          <w:p>
+            <w:pPr>
+              <w:jc w:val="center"/>
+            </w:pPr>
+            <w:r>
+              <w:t>4 698</w:t>
+            </w:r>
+          </w:p>
         </w:tc>
         <w:tc>
           <w:tcPr>
             <w:tcW w:w="1916" w:type="dxa"/>
           </w:tcPr>
-          <w:p/>
+          <w:p>
+            <w:pPr>
+              <w:jc w:val="center"/>
+            </w:pPr>
+            <w:r>
+              <w:t>3 929</w:t>
+            </w:r>
+          </w:p>
         </w:tc>
       </w:tr>
       <w:tr>
@@ -5846,7 +6153,7 @@
               <w:rPr>
                 <w:b/>
               </w:rPr>
-              <w:t>.5</w:t>
+              <w:t>.9</w:t>
             </w:r>
           </w:p>
         </w:tc>
@@ -5854,25 +6161,249 @@
           <w:tcPr>
             <w:tcW w:w="1742" w:type="dxa"/>
           </w:tcPr>
-          <w:p/>
+          <w:p>
+            <w:pPr>
+              <w:jc w:val="center"/>
+            </w:pPr>
+            <w:r>
+              <w:t>23 966</w:t>
+            </w:r>
+          </w:p>
         </w:tc>
         <w:tc>
           <w:tcPr>
             <w:tcW w:w="1915" w:type="dxa"/>
           </w:tcPr>
-          <w:p/>
+          <w:p>
+            <w:pPr>
+              <w:jc w:val="center"/>
+            </w:pPr>
+            <w:r>
+              <w:t>21 462</w:t>
+            </w:r>
+          </w:p>
         </w:tc>
         <w:tc>
           <w:tcPr>
             <w:tcW w:w="1915" w:type="dxa"/>
           </w:tcPr>
-          <w:p/>
+          <w:p>
+            <w:pPr>
+              <w:jc w:val="center"/>
+            </w:pPr>
+            <w:r>
+              <w:t>19 428</w:t>
+            </w:r>
+          </w:p>
         </w:tc>
         <w:tc>
           <w:tcPr>
             <w:tcW w:w="1916" w:type="dxa"/>
           </w:tcPr>
-          <w:p/>
+          <w:p>
+            <w:pPr>
+              <w:jc w:val="center"/>
+            </w:pPr>
+            <w:r>
+              <w:t>16 273</w:t>
+            </w:r>
+          </w:p>
+        </w:tc>
+      </w:tr>
+    </w:tbl>
+    <w:p>
+      <w:pPr>
+        <w:pStyle w:val="Titre2"/>
+        <w:ind w:firstLine="720"/>
+      </w:pPr>
+      <w:bookmarkStart w:id="15" w:name="_Toc411331799"/>
+      <w:r>
+        <w:lastRenderedPageBreak/>
+        <w:t>Série Flat</w:t>
+      </w:r>
+      <w:bookmarkEnd w:id="15"/>
+    </w:p>
+    <w:tbl>
+      <w:tblPr>
+        <w:tblStyle w:val="Grilledutableau"/>
+        <w:tblW w:w="0" w:type="auto"/>
+        <w:tblLook w:val="04A0" w:firstRow="1" w:lastRow="0" w:firstColumn="1" w:lastColumn="0" w:noHBand="0" w:noVBand="1"/>
+      </w:tblPr>
+      <w:tblGrid>
+        <w:gridCol w:w="2088"/>
+        <w:gridCol w:w="1742"/>
+        <w:gridCol w:w="1915"/>
+        <w:gridCol w:w="1915"/>
+        <w:gridCol w:w="1916"/>
+      </w:tblGrid>
+      <w:tr>
+        <w:tc>
+          <w:tcPr>
+            <w:tcW w:w="2088" w:type="dxa"/>
+          </w:tcPr>
+          <w:p>
+            <w:pPr>
+              <w:jc w:val="center"/>
+              <w:rPr>
+                <w:b/>
+              </w:rPr>
+            </w:pPr>
+            <w:r>
+              <w:rPr>
+                <w:b/>
+              </w:rPr>
+              <w:t>Nombre de couleurs</w:t>
+            </w:r>
+          </w:p>
+        </w:tc>
+        <w:tc>
+          <w:tcPr>
+            <w:tcW w:w="1742" w:type="dxa"/>
+          </w:tcPr>
+          <w:p>
+            <w:pPr>
+              <w:jc w:val="center"/>
+              <w:rPr>
+                <w:b/>
+              </w:rPr>
+            </w:pPr>
+            <w:r>
+              <w:rPr>
+                <w:b/>
+              </w:rPr>
+              <w:t>20</w:t>
+            </w:r>
+          </w:p>
+        </w:tc>
+        <w:tc>
+          <w:tcPr>
+            <w:tcW w:w="1915" w:type="dxa"/>
+          </w:tcPr>
+          <w:p>
+            <w:pPr>
+              <w:jc w:val="center"/>
+              <w:rPr>
+                <w:b/>
+              </w:rPr>
+            </w:pPr>
+            <w:r>
+              <w:rPr>
+                <w:b/>
+              </w:rPr>
+              <w:t>21</w:t>
+            </w:r>
+          </w:p>
+        </w:tc>
+        <w:tc>
+          <w:tcPr>
+            <w:tcW w:w="1915" w:type="dxa"/>
+          </w:tcPr>
+          <w:p>
+            <w:pPr>
+              <w:jc w:val="center"/>
+              <w:rPr>
+                <w:b/>
+              </w:rPr>
+            </w:pPr>
+            <w:r>
+              <w:rPr>
+                <w:b/>
+              </w:rPr>
+              <w:t>22</w:t>
+            </w:r>
+          </w:p>
+        </w:tc>
+        <w:tc>
+          <w:tcPr>
+            <w:tcW w:w="1916" w:type="dxa"/>
+          </w:tcPr>
+          <w:p>
+            <w:pPr>
+              <w:jc w:val="center"/>
+              <w:rPr>
+                <w:b/>
+              </w:rPr>
+            </w:pPr>
+            <w:r>
+              <w:rPr>
+                <w:b/>
+              </w:rPr>
+              <w:t>24</w:t>
+            </w:r>
+          </w:p>
+        </w:tc>
+      </w:tr>
+      <w:tr>
+        <w:tc>
+          <w:tcPr>
+            <w:tcW w:w="2088" w:type="dxa"/>
+          </w:tcPr>
+          <w:p>
+            <w:pPr>
+              <w:jc w:val="center"/>
+              <w:rPr>
+                <w:b/>
+              </w:rPr>
+            </w:pPr>
+            <w:r>
+              <w:rPr>
+                <w:b/>
+              </w:rPr>
+              <w:t>flat300_20_0</w:t>
+            </w:r>
+          </w:p>
+        </w:tc>
+        <w:tc>
+          <w:tcPr>
+            <w:tcW w:w="1742" w:type="dxa"/>
+          </w:tcPr>
+          <w:p>
+            <w:pPr>
+              <w:jc w:val="center"/>
+            </w:pPr>
+            <w:r>
+              <w:t>299</w:t>
+            </w:r>
+          </w:p>
+        </w:tc>
+        <w:tc>
+          <w:tcPr>
+            <w:tcW w:w="1915" w:type="dxa"/>
+          </w:tcPr>
+          <w:p>
+            <w:pPr>
+              <w:jc w:val="center"/>
+            </w:pPr>
+            <w:r>
+              <w:t>275</w:t>
+            </w:r>
+          </w:p>
+        </w:tc>
+        <w:tc>
+          <w:tcPr>
+            <w:tcW w:w="1915" w:type="dxa"/>
+          </w:tcPr>
+          <w:p>
+            <w:pPr>
+              <w:jc w:val="center"/>
+            </w:pPr>
+            <w:r>
+              <w:t>263</w:t>
+            </w:r>
+          </w:p>
+        </w:tc>
+        <w:tc>
+          <w:tcPr>
+            <w:tcW w:w="1916" w:type="dxa"/>
+          </w:tcPr>
+          <w:p>
+            <w:pPr>
+              <w:jc w:val="center"/>
+            </w:pPr>
+            <w:r>
+              <w:t>219</w:t>
+            </w:r>
+          </w:p>
         </w:tc>
       </w:tr>
     </w:tbl>
@@ -5925,7 +6456,7 @@
               <w:rPr>
                 <w:b/>
               </w:rPr>
-              <w:t>9</w:t>
+              <w:t>26</w:t>
             </w:r>
           </w:p>
         </w:tc>
@@ -5944,7 +6475,7 @@
               <w:rPr>
                 <w:b/>
               </w:rPr>
-              <w:t>10</w:t>
+              <w:t>27</w:t>
             </w:r>
           </w:p>
         </w:tc>
@@ -5963,7 +6494,7 @@
               <w:rPr>
                 <w:b/>
               </w:rPr>
-              <w:t>11</w:t>
+              <w:t>28</w:t>
             </w:r>
           </w:p>
         </w:tc>
@@ -5982,7 +6513,7 @@
               <w:rPr>
                 <w:b/>
               </w:rPr>
-              <w:t>13</w:t>
+              <w:t>30</w:t>
             </w:r>
           </w:p>
         </w:tc>
@@ -6003,7 +6534,19 @@
               <w:rPr>
                 <w:b/>
               </w:rPr>
-              <w:t>DSJC125.9</w:t>
+              <w:t>flat300_2</w:t>
+            </w:r>
+            <w:r>
+              <w:rPr>
+                <w:b/>
+              </w:rPr>
+              <w:t>6</w:t>
+            </w:r>
+            <w:r>
+              <w:rPr>
+                <w:b/>
+              </w:rPr>
+              <w:t>_0</w:t>
             </w:r>
           </w:p>
         </w:tc>
@@ -6011,347 +6554,53 @@
           <w:tcPr>
             <w:tcW w:w="1742" w:type="dxa"/>
           </w:tcPr>
-          <w:p/>
+          <w:p>
+            <w:pPr>
+              <w:jc w:val="center"/>
+            </w:pPr>
+            <w:r>
+              <w:t>188</w:t>
+            </w:r>
+          </w:p>
         </w:tc>
         <w:tc>
           <w:tcPr>
             <w:tcW w:w="1915" w:type="dxa"/>
           </w:tcPr>
-          <w:p/>
+          <w:p>
+            <w:pPr>
+              <w:jc w:val="center"/>
+            </w:pPr>
+            <w:r>
+              <w:t>164</w:t>
+            </w:r>
+          </w:p>
         </w:tc>
         <w:tc>
           <w:tcPr>
             <w:tcW w:w="1915" w:type="dxa"/>
           </w:tcPr>
-          <w:p/>
+          <w:p>
+            <w:pPr>
+              <w:jc w:val="center"/>
+            </w:pPr>
+            <w:r>
+              <w:t>455</w:t>
+            </w:r>
+          </w:p>
         </w:tc>
         <w:tc>
           <w:tcPr>
             <w:tcW w:w="1916" w:type="dxa"/>
           </w:tcPr>
-          <w:p/>
-        </w:tc>
-      </w:tr>
-      <w:tr>
-        <w:tc>
-          <w:tcPr>
-            <w:tcW w:w="2088" w:type="dxa"/>
-          </w:tcPr>
-          <w:p>
-            <w:pPr>
-              <w:jc w:val="center"/>
-              <w:rPr>
-                <w:b/>
-              </w:rPr>
-            </w:pPr>
-            <w:r>
-              <w:rPr>
-                <w:b/>
-              </w:rPr>
-              <w:t>DSJC250</w:t>
-            </w:r>
-            <w:r>
-              <w:rPr>
-                <w:b/>
-              </w:rPr>
-              <w:t>.9</w:t>
-            </w:r>
-          </w:p>
-        </w:tc>
-        <w:tc>
-          <w:tcPr>
-            <w:tcW w:w="1742" w:type="dxa"/>
-          </w:tcPr>
-          <w:p/>
-        </w:tc>
-        <w:tc>
-          <w:tcPr>
-            <w:tcW w:w="1915" w:type="dxa"/>
-          </w:tcPr>
-          <w:p/>
-        </w:tc>
-        <w:tc>
-          <w:tcPr>
-            <w:tcW w:w="1915" w:type="dxa"/>
-          </w:tcPr>
-          <w:p/>
-        </w:tc>
-        <w:tc>
-          <w:tcPr>
-            <w:tcW w:w="1916" w:type="dxa"/>
-          </w:tcPr>
-          <w:p/>
-        </w:tc>
-      </w:tr>
-      <w:tr>
-        <w:tc>
-          <w:tcPr>
-            <w:tcW w:w="2088" w:type="dxa"/>
-          </w:tcPr>
-          <w:p>
-            <w:pPr>
-              <w:jc w:val="center"/>
-              <w:rPr>
-                <w:b/>
-              </w:rPr>
-            </w:pPr>
-            <w:r>
-              <w:rPr>
-                <w:b/>
-              </w:rPr>
-              <w:t>DSJC500</w:t>
-            </w:r>
-            <w:r>
-              <w:rPr>
-                <w:b/>
-              </w:rPr>
-              <w:t>.9</w:t>
-            </w:r>
-          </w:p>
-        </w:tc>
-        <w:tc>
-          <w:tcPr>
-            <w:tcW w:w="1742" w:type="dxa"/>
-          </w:tcPr>
-          <w:p/>
-        </w:tc>
-        <w:tc>
-          <w:tcPr>
-            <w:tcW w:w="1915" w:type="dxa"/>
-          </w:tcPr>
-          <w:p/>
-        </w:tc>
-        <w:tc>
-          <w:tcPr>
-            <w:tcW w:w="1915" w:type="dxa"/>
-          </w:tcPr>
-          <w:p/>
-        </w:tc>
-        <w:tc>
-          <w:tcPr>
-            <w:tcW w:w="1916" w:type="dxa"/>
-          </w:tcPr>
-          <w:p/>
-        </w:tc>
-      </w:tr>
-      <w:tr>
-        <w:tc>
-          <w:tcPr>
-            <w:tcW w:w="2088" w:type="dxa"/>
-          </w:tcPr>
-          <w:p>
-            <w:pPr>
-              <w:jc w:val="center"/>
-              <w:rPr>
-                <w:b/>
-              </w:rPr>
-            </w:pPr>
-            <w:r>
-              <w:rPr>
-                <w:b/>
-              </w:rPr>
-              <w:t>DSJC1000</w:t>
-            </w:r>
-            <w:r>
-              <w:rPr>
-                <w:b/>
-              </w:rPr>
-              <w:t>.9</w:t>
-            </w:r>
-          </w:p>
-        </w:tc>
-        <w:tc>
-          <w:tcPr>
-            <w:tcW w:w="1742" w:type="dxa"/>
-          </w:tcPr>
-          <w:p/>
-        </w:tc>
-        <w:tc>
-          <w:tcPr>
-            <w:tcW w:w="1915" w:type="dxa"/>
-          </w:tcPr>
-          <w:p/>
-        </w:tc>
-        <w:tc>
-          <w:tcPr>
-            <w:tcW w:w="1915" w:type="dxa"/>
-          </w:tcPr>
-          <w:p/>
-        </w:tc>
-        <w:tc>
-          <w:tcPr>
-            <w:tcW w:w="1916" w:type="dxa"/>
-          </w:tcPr>
-          <w:p/>
-        </w:tc>
-      </w:tr>
-    </w:tbl>
-    <w:p/>
-    <w:p>
-      <w:pPr>
-        <w:pStyle w:val="Titre2"/>
-        <w:ind w:firstLine="720"/>
-      </w:pPr>
-      <w:bookmarkStart w:id="15" w:name="_Toc411288459"/>
-      <w:r>
-        <w:t>Série Flat</w:t>
-      </w:r>
-      <w:bookmarkEnd w:id="15"/>
-    </w:p>
-    <w:p/>
-    <w:tbl>
-      <w:tblPr>
-        <w:tblStyle w:val="Grilledutableau"/>
-        <w:tblW w:w="0" w:type="auto"/>
-        <w:tblLook w:val="04A0" w:firstRow="1" w:lastRow="0" w:firstColumn="1" w:lastColumn="0" w:noHBand="0" w:noVBand="1"/>
-      </w:tblPr>
-      <w:tblGrid>
-        <w:gridCol w:w="2088"/>
-        <w:gridCol w:w="1742"/>
-        <w:gridCol w:w="1915"/>
-        <w:gridCol w:w="1915"/>
-        <w:gridCol w:w="1916"/>
-      </w:tblGrid>
-      <w:tr>
-        <w:tc>
-          <w:tcPr>
-            <w:tcW w:w="2088" w:type="dxa"/>
-          </w:tcPr>
-          <w:p>
-            <w:pPr>
-              <w:jc w:val="center"/>
-              <w:rPr>
-                <w:b/>
-              </w:rPr>
-            </w:pPr>
-            <w:r>
-              <w:rPr>
-                <w:b/>
-              </w:rPr>
-              <w:t>Nombre de couleurs</w:t>
-            </w:r>
-          </w:p>
-        </w:tc>
-        <w:tc>
-          <w:tcPr>
-            <w:tcW w:w="1742" w:type="dxa"/>
-          </w:tcPr>
-          <w:p>
-            <w:pPr>
-              <w:jc w:val="center"/>
-              <w:rPr>
-                <w:b/>
-              </w:rPr>
-            </w:pPr>
-            <w:r>
-              <w:rPr>
-                <w:b/>
-              </w:rPr>
-              <w:t>20</w:t>
-            </w:r>
-          </w:p>
-        </w:tc>
-        <w:tc>
-          <w:tcPr>
-            <w:tcW w:w="1915" w:type="dxa"/>
-          </w:tcPr>
-          <w:p>
-            <w:pPr>
-              <w:jc w:val="center"/>
-              <w:rPr>
-                <w:b/>
-              </w:rPr>
-            </w:pPr>
-            <w:r>
-              <w:rPr>
-                <w:b/>
-              </w:rPr>
-              <w:t>21</w:t>
-            </w:r>
-          </w:p>
-        </w:tc>
-        <w:tc>
-          <w:tcPr>
-            <w:tcW w:w="1915" w:type="dxa"/>
-          </w:tcPr>
-          <w:p>
-            <w:pPr>
-              <w:jc w:val="center"/>
-              <w:rPr>
-                <w:b/>
-              </w:rPr>
-            </w:pPr>
-            <w:r>
-              <w:rPr>
-                <w:b/>
-              </w:rPr>
-              <w:t>22</w:t>
-            </w:r>
-          </w:p>
-        </w:tc>
-        <w:tc>
-          <w:tcPr>
-            <w:tcW w:w="1916" w:type="dxa"/>
-          </w:tcPr>
-          <w:p>
-            <w:pPr>
-              <w:jc w:val="center"/>
-              <w:rPr>
-                <w:b/>
-              </w:rPr>
-            </w:pPr>
-            <w:r>
-              <w:rPr>
-                <w:b/>
-              </w:rPr>
-              <w:t>24</w:t>
-            </w:r>
-          </w:p>
-        </w:tc>
-      </w:tr>
-      <w:tr>
-        <w:tc>
-          <w:tcPr>
-            <w:tcW w:w="2088" w:type="dxa"/>
-          </w:tcPr>
-          <w:p>
-            <w:pPr>
-              <w:jc w:val="center"/>
-              <w:rPr>
-                <w:b/>
-              </w:rPr>
-            </w:pPr>
-            <w:r>
-              <w:rPr>
-                <w:b/>
-              </w:rPr>
-              <w:t>flat300_20_0</w:t>
-            </w:r>
-          </w:p>
-        </w:tc>
-        <w:tc>
-          <w:tcPr>
-            <w:tcW w:w="1742" w:type="dxa"/>
-          </w:tcPr>
-          <w:p/>
-        </w:tc>
-        <w:tc>
-          <w:tcPr>
-            <w:tcW w:w="1915" w:type="dxa"/>
-          </w:tcPr>
-          <w:p/>
-        </w:tc>
-        <w:tc>
-          <w:tcPr>
-            <w:tcW w:w="1915" w:type="dxa"/>
-          </w:tcPr>
-          <w:p/>
-        </w:tc>
-        <w:tc>
-          <w:tcPr>
-            <w:tcW w:w="1916" w:type="dxa"/>
-          </w:tcPr>
-          <w:p/>
+          <w:p>
+            <w:pPr>
+              <w:jc w:val="center"/>
+            </w:pPr>
+            <w:r>
+              <w:t>120</w:t>
+            </w:r>
+          </w:p>
         </w:tc>
       </w:tr>
     </w:tbl>
@@ -6404,175 +6653,6 @@
               <w:rPr>
                 <w:b/>
               </w:rPr>
-              <w:t>26</w:t>
-            </w:r>
-          </w:p>
-        </w:tc>
-        <w:tc>
-          <w:tcPr>
-            <w:tcW w:w="1915" w:type="dxa"/>
-          </w:tcPr>
-          <w:p>
-            <w:pPr>
-              <w:jc w:val="center"/>
-              <w:rPr>
-                <w:b/>
-              </w:rPr>
-            </w:pPr>
-            <w:r>
-              <w:rPr>
-                <w:b/>
-              </w:rPr>
-              <w:t>27</w:t>
-            </w:r>
-          </w:p>
-        </w:tc>
-        <w:tc>
-          <w:tcPr>
-            <w:tcW w:w="1915" w:type="dxa"/>
-          </w:tcPr>
-          <w:p>
-            <w:pPr>
-              <w:jc w:val="center"/>
-              <w:rPr>
-                <w:b/>
-              </w:rPr>
-            </w:pPr>
-            <w:r>
-              <w:rPr>
-                <w:b/>
-              </w:rPr>
-              <w:t>28</w:t>
-            </w:r>
-          </w:p>
-        </w:tc>
-        <w:tc>
-          <w:tcPr>
-            <w:tcW w:w="1916" w:type="dxa"/>
-          </w:tcPr>
-          <w:p>
-            <w:pPr>
-              <w:jc w:val="center"/>
-              <w:rPr>
-                <w:b/>
-              </w:rPr>
-            </w:pPr>
-            <w:r>
-              <w:rPr>
-                <w:b/>
-              </w:rPr>
-              <w:t>30</w:t>
-            </w:r>
-          </w:p>
-        </w:tc>
-      </w:tr>
-      <w:tr>
-        <w:tc>
-          <w:tcPr>
-            <w:tcW w:w="2088" w:type="dxa"/>
-          </w:tcPr>
-          <w:p>
-            <w:pPr>
-              <w:jc w:val="center"/>
-              <w:rPr>
-                <w:b/>
-              </w:rPr>
-            </w:pPr>
-            <w:r>
-              <w:rPr>
-                <w:b/>
-              </w:rPr>
-              <w:t>flat300_2</w:t>
-            </w:r>
-            <w:r>
-              <w:rPr>
-                <w:b/>
-              </w:rPr>
-              <w:t>6</w:t>
-            </w:r>
-            <w:r>
-              <w:rPr>
-                <w:b/>
-              </w:rPr>
-              <w:t>_0</w:t>
-            </w:r>
-          </w:p>
-        </w:tc>
-        <w:tc>
-          <w:tcPr>
-            <w:tcW w:w="1742" w:type="dxa"/>
-          </w:tcPr>
-          <w:p/>
-        </w:tc>
-        <w:tc>
-          <w:tcPr>
-            <w:tcW w:w="1915" w:type="dxa"/>
-          </w:tcPr>
-          <w:p/>
-        </w:tc>
-        <w:tc>
-          <w:tcPr>
-            <w:tcW w:w="1915" w:type="dxa"/>
-          </w:tcPr>
-          <w:p/>
-        </w:tc>
-        <w:tc>
-          <w:tcPr>
-            <w:tcW w:w="1916" w:type="dxa"/>
-          </w:tcPr>
-          <w:p/>
-        </w:tc>
-      </w:tr>
-    </w:tbl>
-    <w:p/>
-    <w:tbl>
-      <w:tblPr>
-        <w:tblStyle w:val="Grilledutableau"/>
-        <w:tblW w:w="0" w:type="auto"/>
-        <w:tblLook w:val="04A0" w:firstRow="1" w:lastRow="0" w:firstColumn="1" w:lastColumn="0" w:noHBand="0" w:noVBand="1"/>
-      </w:tblPr>
-      <w:tblGrid>
-        <w:gridCol w:w="2088"/>
-        <w:gridCol w:w="1742"/>
-        <w:gridCol w:w="1915"/>
-        <w:gridCol w:w="1915"/>
-        <w:gridCol w:w="1916"/>
-      </w:tblGrid>
-      <w:tr>
-        <w:tc>
-          <w:tcPr>
-            <w:tcW w:w="2088" w:type="dxa"/>
-          </w:tcPr>
-          <w:p>
-            <w:pPr>
-              <w:jc w:val="center"/>
-              <w:rPr>
-                <w:b/>
-              </w:rPr>
-            </w:pPr>
-            <w:r>
-              <w:rPr>
-                <w:b/>
-              </w:rPr>
-              <w:t>Nombre de couleurs</w:t>
-            </w:r>
-          </w:p>
-        </w:tc>
-        <w:tc>
-          <w:tcPr>
-            <w:tcW w:w="1742" w:type="dxa"/>
-          </w:tcPr>
-          <w:p>
-            <w:pPr>
-              <w:jc w:val="center"/>
-              <w:rPr>
-                <w:b/>
-              </w:rPr>
-            </w:pPr>
-            <w:r>
-              <w:rPr>
-                <w:b/>
-              </w:rPr>
               <w:t>28</w:t>
             </w:r>
           </w:p>
@@ -6640,6 +6720,9 @@
         </w:tc>
       </w:tr>
       <w:tr>
+        <w:trPr>
+          <w:trHeight w:val="260"/>
+        </w:trPr>
         <w:tc>
           <w:tcPr>
             <w:tcW w:w="2088" w:type="dxa"/>
@@ -6675,25 +6758,53 @@
           <w:tcPr>
             <w:tcW w:w="1742" w:type="dxa"/>
           </w:tcPr>
-          <w:p/>
+          <w:p>
+            <w:pPr>
+              <w:jc w:val="center"/>
+            </w:pPr>
+            <w:r>
+              <w:t>155</w:t>
+            </w:r>
+          </w:p>
         </w:tc>
         <w:tc>
           <w:tcPr>
             <w:tcW w:w="1915" w:type="dxa"/>
           </w:tcPr>
-          <w:p/>
+          <w:p>
+            <w:pPr>
+              <w:jc w:val="center"/>
+            </w:pPr>
+            <w:r>
+              <w:t>135</w:t>
+            </w:r>
+          </w:p>
         </w:tc>
         <w:tc>
           <w:tcPr>
             <w:tcW w:w="1915" w:type="dxa"/>
           </w:tcPr>
-          <w:p/>
+          <w:p>
+            <w:pPr>
+              <w:jc w:val="center"/>
+            </w:pPr>
+            <w:r>
+              <w:t>98</w:t>
+            </w:r>
+          </w:p>
         </w:tc>
         <w:tc>
           <w:tcPr>
             <w:tcW w:w="1916" w:type="dxa"/>
           </w:tcPr>
-          <w:p/>
+          <w:p>
+            <w:pPr>
+              <w:jc w:val="center"/>
+            </w:pPr>
+            <w:r>
+              <w:t>117</w:t>
+            </w:r>
+          </w:p>
         </w:tc>
       </w:tr>
     </w:tbl>
@@ -6859,25 +6970,53 @@
           <w:tcPr>
             <w:tcW w:w="1742" w:type="dxa"/>
           </w:tcPr>
-          <w:p/>
+          <w:p>
+            <w:pPr>
+              <w:jc w:val="center"/>
+            </w:pPr>
+            <w:r>
+              <w:t>1 458</w:t>
+            </w:r>
+          </w:p>
         </w:tc>
         <w:tc>
           <w:tcPr>
             <w:tcW w:w="1915" w:type="dxa"/>
           </w:tcPr>
-          <w:p/>
+          <w:p>
+            <w:pPr>
+              <w:jc w:val="center"/>
+            </w:pPr>
+            <w:r>
+              <w:t>1 400</w:t>
+            </w:r>
+          </w:p>
         </w:tc>
         <w:tc>
           <w:tcPr>
             <w:tcW w:w="1915" w:type="dxa"/>
           </w:tcPr>
-          <w:p/>
+          <w:p>
+            <w:pPr>
+              <w:jc w:val="center"/>
+            </w:pPr>
+            <w:r>
+              <w:t>1 390</w:t>
+            </w:r>
+          </w:p>
         </w:tc>
         <w:tc>
           <w:tcPr>
             <w:tcW w:w="1916" w:type="dxa"/>
           </w:tcPr>
-          <w:p/>
+          <w:p>
+            <w:pPr>
+              <w:jc w:val="center"/>
+            </w:pPr>
+            <w:r>
+              <w:t>1 328</w:t>
+            </w:r>
+          </w:p>
         </w:tc>
       </w:tr>
     </w:tbl>
@@ -7044,25 +7183,53 @@
           <w:tcPr>
             <w:tcW w:w="1742" w:type="dxa"/>
           </w:tcPr>
-          <w:p/>
+          <w:p>
+            <w:pPr>
+              <w:jc w:val="center"/>
+            </w:pPr>
+            <w:r>
+              <w:t>1 171</w:t>
+            </w:r>
+          </w:p>
         </w:tc>
         <w:tc>
           <w:tcPr>
             <w:tcW w:w="1915" w:type="dxa"/>
           </w:tcPr>
-          <w:p/>
+          <w:p>
+            <w:pPr>
+              <w:jc w:val="center"/>
+            </w:pPr>
+            <w:r>
+              <w:t>1 139</w:t>
+            </w:r>
+          </w:p>
         </w:tc>
         <w:tc>
           <w:tcPr>
             <w:tcW w:w="1915" w:type="dxa"/>
           </w:tcPr>
-          <w:p/>
+          <w:p>
+            <w:pPr>
+              <w:jc w:val="center"/>
+            </w:pPr>
+            <w:r>
+              <w:t>1 089</w:t>
+            </w:r>
+          </w:p>
         </w:tc>
         <w:tc>
           <w:tcPr>
             <w:tcW w:w="1916" w:type="dxa"/>
           </w:tcPr>
-          <w:p/>
+          <w:p>
+            <w:pPr>
+              <w:jc w:val="center"/>
+            </w:pPr>
+            <w:r>
+              <w:t>1 087</w:t>
+            </w:r>
+          </w:p>
         </w:tc>
       </w:tr>
     </w:tbl>
@@ -7115,7 +7282,13 @@
               <w:rPr>
                 <w:b/>
               </w:rPr>
-              <w:t>70</w:t>
+              <w:t>7</w:t>
+            </w:r>
+            <w:r>
+              <w:rPr>
+                <w:b/>
+              </w:rPr>
+              <w:t>6</w:t>
             </w:r>
           </w:p>
         </w:tc>
@@ -7134,7 +7307,13 @@
               <w:rPr>
                 <w:b/>
               </w:rPr>
-              <w:t>71</w:t>
+              <w:t>7</w:t>
+            </w:r>
+            <w:r>
+              <w:rPr>
+                <w:b/>
+              </w:rPr>
+              <w:t>7</w:t>
             </w:r>
           </w:p>
         </w:tc>
@@ -7153,7 +7332,13 @@
               <w:rPr>
                 <w:b/>
               </w:rPr>
-              <w:t>72</w:t>
+              <w:t>7</w:t>
+            </w:r>
+            <w:r>
+              <w:rPr>
+                <w:b/>
+              </w:rPr>
+              <w:t>8</w:t>
             </w:r>
           </w:p>
         </w:tc>
@@ -7172,12 +7357,15 @@
               <w:rPr>
                 <w:b/>
               </w:rPr>
-              <w:t>74</w:t>
+              <w:t>80</w:t>
             </w:r>
           </w:p>
         </w:tc>
       </w:tr>
       <w:tr>
+        <w:trPr>
+          <w:trHeight w:val="323"/>
+        </w:trPr>
         <w:tc>
           <w:tcPr>
             <w:tcW w:w="2088" w:type="dxa"/>
@@ -7217,7 +7405,13 @@
               <w:rPr>
                 <w:b/>
               </w:rPr>
-              <w:t>0_0</w:t>
+              <w:t>6</w:t>
+            </w:r>
+            <w:r>
+              <w:rPr>
+                <w:b/>
+              </w:rPr>
+              <w:t>_0</w:t>
             </w:r>
           </w:p>
         </w:tc>
@@ -7225,25 +7419,56 @@
           <w:tcPr>
             <w:tcW w:w="1742" w:type="dxa"/>
           </w:tcPr>
-          <w:p/>
+          <w:p>
+            <w:pPr>
+              <w:tabs>
+                <w:tab w:val="left" w:pos="1245"/>
+              </w:tabs>
+              <w:jc w:val="center"/>
+            </w:pPr>
+            <w:r>
+              <w:t>819</w:t>
+            </w:r>
+          </w:p>
         </w:tc>
         <w:tc>
           <w:tcPr>
             <w:tcW w:w="1915" w:type="dxa"/>
           </w:tcPr>
-          <w:p/>
+          <w:p>
+            <w:pPr>
+              <w:jc w:val="center"/>
+            </w:pPr>
+            <w:r>
+              <w:t>782</w:t>
+            </w:r>
+          </w:p>
         </w:tc>
         <w:tc>
           <w:tcPr>
             <w:tcW w:w="1915" w:type="dxa"/>
           </w:tcPr>
-          <w:p/>
+          <w:p>
+            <w:pPr>
+              <w:jc w:val="center"/>
+            </w:pPr>
+            <w:r>
+              <w:t>799</w:t>
+            </w:r>
+          </w:p>
         </w:tc>
         <w:tc>
           <w:tcPr>
             <w:tcW w:w="1916" w:type="dxa"/>
           </w:tcPr>
-          <w:p/>
+          <w:p>
+            <w:pPr>
+              <w:jc w:val="center"/>
+            </w:pPr>
+            <w:r>
+              <w:t>745</w:t>
+            </w:r>
+          </w:p>
         </w:tc>
       </w:tr>
     </w:tbl>
@@ -7252,19 +7477,12 @@
         <w:pStyle w:val="Titre2"/>
         <w:ind w:firstLine="720"/>
       </w:pPr>
-    </w:p>
-    <w:p>
-      <w:pPr>
-        <w:pStyle w:val="Titre2"/>
-        <w:ind w:firstLine="720"/>
-      </w:pPr>
-      <w:bookmarkStart w:id="16" w:name="_Toc411288460"/>
+      <w:bookmarkStart w:id="16" w:name="_Toc411331800"/>
       <w:r>
         <w:t>Série le</w:t>
       </w:r>
       <w:bookmarkEnd w:id="16"/>
     </w:p>
-    <w:p/>
     <w:tbl>
       <w:tblPr>
         <w:tblStyle w:val="Grilledutableau"/>
@@ -7403,25 +7621,53 @@
           <w:tcPr>
             <w:tcW w:w="1742" w:type="dxa"/>
           </w:tcPr>
-          <w:p/>
+          <w:p>
+            <w:pPr>
+              <w:jc w:val="center"/>
+            </w:pPr>
+            <w:r>
+              <w:t>346</w:t>
+            </w:r>
+          </w:p>
         </w:tc>
         <w:tc>
           <w:tcPr>
             <w:tcW w:w="1915" w:type="dxa"/>
           </w:tcPr>
-          <w:p/>
+          <w:p>
+            <w:pPr>
+              <w:jc w:val="center"/>
+            </w:pPr>
+            <w:r>
+              <w:t>209</w:t>
+            </w:r>
+          </w:p>
         </w:tc>
         <w:tc>
           <w:tcPr>
             <w:tcW w:w="1915" w:type="dxa"/>
           </w:tcPr>
-          <w:p/>
+          <w:p>
+            <w:pPr>
+              <w:jc w:val="center"/>
+            </w:pPr>
+            <w:r>
+              <w:t>127</w:t>
+            </w:r>
+          </w:p>
         </w:tc>
         <w:tc>
           <w:tcPr>
             <w:tcW w:w="1916" w:type="dxa"/>
           </w:tcPr>
-          <w:p/>
+          <w:p>
+            <w:pPr>
+              <w:jc w:val="center"/>
+            </w:pPr>
+            <w:r>
+              <w:t>11</w:t>
+            </w:r>
+          </w:p>
         </w:tc>
       </w:tr>
       <w:tr>
@@ -7448,25 +7694,53 @@
           <w:tcPr>
             <w:tcW w:w="1742" w:type="dxa"/>
           </w:tcPr>
-          <w:p/>
+          <w:p>
+            <w:pPr>
+              <w:jc w:val="center"/>
+            </w:pPr>
+            <w:r>
+              <w:t>356</w:t>
+            </w:r>
+          </w:p>
         </w:tc>
         <w:tc>
           <w:tcPr>
             <w:tcW w:w="1915" w:type="dxa"/>
           </w:tcPr>
-          <w:p/>
+          <w:p>
+            <w:pPr>
+              <w:jc w:val="center"/>
+            </w:pPr>
+            <w:r>
+              <w:t>224</w:t>
+            </w:r>
+          </w:p>
         </w:tc>
         <w:tc>
           <w:tcPr>
             <w:tcW w:w="1915" w:type="dxa"/>
           </w:tcPr>
-          <w:p/>
+          <w:p>
+            <w:pPr>
+              <w:jc w:val="center"/>
+            </w:pPr>
+            <w:r>
+              <w:t>124</w:t>
+            </w:r>
+          </w:p>
         </w:tc>
         <w:tc>
           <w:tcPr>
             <w:tcW w:w="1916" w:type="dxa"/>
           </w:tcPr>
-          <w:p/>
+          <w:p>
+            <w:pPr>
+              <w:jc w:val="center"/>
+            </w:pPr>
+            <w:r>
+              <w:t>3</w:t>
+            </w:r>
+          </w:p>
         </w:tc>
       </w:tr>
       <w:tr>
@@ -7496,25 +7770,129 @@
           <w:tcPr>
             <w:tcW w:w="1742" w:type="dxa"/>
           </w:tcPr>
-          <w:p/>
+          <w:p>
+            <w:pPr>
+              <w:jc w:val="center"/>
+            </w:pPr>
+            <w:r>
+              <w:t>611</w:t>
+            </w:r>
+          </w:p>
         </w:tc>
         <w:tc>
           <w:tcPr>
             <w:tcW w:w="1915" w:type="dxa"/>
           </w:tcPr>
-          <w:p/>
+          <w:p>
+            <w:pPr>
+              <w:jc w:val="center"/>
+            </w:pPr>
+            <w:r>
+              <w:t>367</w:t>
+            </w:r>
+          </w:p>
         </w:tc>
         <w:tc>
           <w:tcPr>
             <w:tcW w:w="1915" w:type="dxa"/>
           </w:tcPr>
-          <w:p/>
+          <w:p>
+            <w:pPr>
+              <w:jc w:val="center"/>
+            </w:pPr>
+            <w:r>
+              <w:t>150</w:t>
+            </w:r>
+          </w:p>
         </w:tc>
         <w:tc>
           <w:tcPr>
             <w:tcW w:w="1916" w:type="dxa"/>
           </w:tcPr>
-          <w:p/>
+          <w:p>
+            <w:pPr>
+              <w:jc w:val="center"/>
+            </w:pPr>
+            <w:r>
+              <w:t>0 -&gt; 8.54 secondes</w:t>
+            </w:r>
+          </w:p>
+        </w:tc>
+      </w:tr>
+      <w:tr>
+        <w:trPr>
+          <w:trHeight w:val="70"/>
+        </w:trPr>
+        <w:tc>
+          <w:tcPr>
+            <w:tcW w:w="2088" w:type="dxa"/>
+          </w:tcPr>
+          <w:p>
+            <w:pPr>
+              <w:jc w:val="center"/>
+              <w:rPr>
+                <w:b/>
+              </w:rPr>
+            </w:pPr>
+            <w:r>
+              <w:rPr>
+                <w:b/>
+              </w:rPr>
+              <w:t>Le452_5d</w:t>
+            </w:r>
+          </w:p>
+        </w:tc>
+        <w:tc>
+          <w:tcPr>
+            <w:tcW w:w="1742" w:type="dxa"/>
+          </w:tcPr>
+          <w:p>
+            <w:pPr>
+              <w:jc w:val="center"/>
+            </w:pPr>
+            <w:r>
+              <w:t>613</w:t>
+            </w:r>
+          </w:p>
+        </w:tc>
+        <w:tc>
+          <w:tcPr>
+            <w:tcW w:w="1915" w:type="dxa"/>
+          </w:tcPr>
+          <w:p>
+            <w:pPr>
+              <w:jc w:val="center"/>
+            </w:pPr>
+            <w:r>
+              <w:t>308</w:t>
+            </w:r>
+          </w:p>
+        </w:tc>
+        <w:tc>
+          <w:tcPr>
+            <w:tcW w:w="1915" w:type="dxa"/>
+          </w:tcPr>
+          <w:p>
+            <w:pPr>
+              <w:jc w:val="center"/>
+            </w:pPr>
+            <w:r>
+              <w:t>130</w:t>
+            </w:r>
+          </w:p>
+        </w:tc>
+        <w:tc>
+          <w:tcPr>
+            <w:tcW w:w="1916" w:type="dxa"/>
+          </w:tcPr>
+          <w:p>
+            <w:pPr>
+              <w:jc w:val="center"/>
+            </w:pPr>
+            <w:r>
+              <w:t>0 -&gt; 17.4 secondes</w:t>
+            </w:r>
+          </w:p>
         </w:tc>
       </w:tr>
     </w:tbl>
@@ -7663,25 +8041,53 @@
           <w:tcPr>
             <w:tcW w:w="1742" w:type="dxa"/>
           </w:tcPr>
-          <w:p/>
+          <w:p>
+            <w:pPr>
+              <w:jc w:val="center"/>
+            </w:pPr>
+            <w:r>
+              <w:t>45</w:t>
+            </w:r>
+          </w:p>
         </w:tc>
         <w:tc>
           <w:tcPr>
             <w:tcW w:w="1915" w:type="dxa"/>
           </w:tcPr>
-          <w:p/>
+          <w:p>
+            <w:pPr>
+              <w:jc w:val="center"/>
+            </w:pPr>
+            <w:r>
+              <w:t>25</w:t>
+            </w:r>
+          </w:p>
         </w:tc>
         <w:tc>
           <w:tcPr>
             <w:tcW w:w="1915" w:type="dxa"/>
           </w:tcPr>
-          <w:p/>
+          <w:p>
+            <w:pPr>
+              <w:jc w:val="center"/>
+            </w:pPr>
+            <w:r>
+              <w:t>9</w:t>
+            </w:r>
+          </w:p>
         </w:tc>
         <w:tc>
           <w:tcPr>
             <w:tcW w:w="1916" w:type="dxa"/>
           </w:tcPr>
-          <w:p/>
+          <w:p>
+            <w:pPr>
+              <w:jc w:val="center"/>
+            </w:pPr>
+            <w:r>
+              <w:t>0 -&gt; 2.64 secondes</w:t>
+            </w:r>
+          </w:p>
         </w:tc>
       </w:tr>
       <w:tr>
@@ -7714,25 +8120,53 @@
           <w:tcPr>
             <w:tcW w:w="1742" w:type="dxa"/>
           </w:tcPr>
-          <w:p/>
+          <w:p>
+            <w:pPr>
+              <w:jc w:val="center"/>
+            </w:pPr>
+            <w:r>
+              <w:t>277</w:t>
+            </w:r>
+          </w:p>
         </w:tc>
         <w:tc>
           <w:tcPr>
             <w:tcW w:w="1915" w:type="dxa"/>
           </w:tcPr>
-          <w:p/>
+          <w:p>
+            <w:pPr>
+              <w:jc w:val="center"/>
+            </w:pPr>
+            <w:r>
+              <w:t>229</w:t>
+            </w:r>
+          </w:p>
         </w:tc>
         <w:tc>
           <w:tcPr>
             <w:tcW w:w="1915" w:type="dxa"/>
           </w:tcPr>
-          <w:p/>
+          <w:p>
+            <w:pPr>
+              <w:jc w:val="center"/>
+            </w:pPr>
+            <w:r>
+              <w:t>205</w:t>
+            </w:r>
+          </w:p>
         </w:tc>
         <w:tc>
           <w:tcPr>
             <w:tcW w:w="1916" w:type="dxa"/>
           </w:tcPr>
-          <w:p/>
+          <w:p>
+            <w:pPr>
+              <w:jc w:val="center"/>
+            </w:pPr>
+            <w:r>
+              <w:t>148</w:t>
+            </w:r>
+          </w:p>
         </w:tc>
       </w:tr>
       <w:tr>
@@ -7768,25 +8202,53 @@
           <w:tcPr>
             <w:tcW w:w="1742" w:type="dxa"/>
           </w:tcPr>
-          <w:p/>
+          <w:p>
+            <w:pPr>
+              <w:jc w:val="center"/>
+            </w:pPr>
+            <w:r>
+              <w:t>275</w:t>
+            </w:r>
+          </w:p>
         </w:tc>
         <w:tc>
           <w:tcPr>
             <w:tcW w:w="1915" w:type="dxa"/>
           </w:tcPr>
-          <w:p/>
+          <w:p>
+            <w:pPr>
+              <w:jc w:val="center"/>
+            </w:pPr>
+            <w:r>
+              <w:t>232</w:t>
+            </w:r>
+          </w:p>
         </w:tc>
         <w:tc>
           <w:tcPr>
             <w:tcW w:w="1915" w:type="dxa"/>
           </w:tcPr>
-          <w:p/>
+          <w:p>
+            <w:pPr>
+              <w:jc w:val="center"/>
+            </w:pPr>
+            <w:r>
+              <w:t>206</w:t>
+            </w:r>
+          </w:p>
         </w:tc>
         <w:tc>
           <w:tcPr>
             <w:tcW w:w="1916" w:type="dxa"/>
           </w:tcPr>
-          <w:p/>
+          <w:p>
+            <w:pPr>
+              <w:jc w:val="center"/>
+            </w:pPr>
+            <w:r>
+              <w:t>148</w:t>
+            </w:r>
+          </w:p>
         </w:tc>
       </w:tr>
     </w:tbl>
@@ -7853,15 +8315,15 @@
                 <w:tab w:val="left" w:pos="615"/>
                 <w:tab w:val="center" w:pos="849"/>
               </w:tabs>
-              <w:rPr>
-                <w:b/>
-              </w:rPr>
-            </w:pPr>
-            <w:r>
-              <w:rPr>
-                <w:b/>
-              </w:rPr>
-              <w:tab/>
+              <w:jc w:val="center"/>
+              <w:rPr>
+                <w:b/>
+              </w:rPr>
+            </w:pPr>
+            <w:r>
+              <w:rPr>
+                <w:b/>
+              </w:rPr>
               <w:t>26</w:t>
             </w:r>
           </w:p>
@@ -7876,15 +8338,15 @@
                 <w:tab w:val="left" w:pos="690"/>
                 <w:tab w:val="center" w:pos="849"/>
               </w:tabs>
-              <w:rPr>
-                <w:b/>
-              </w:rPr>
-            </w:pPr>
-            <w:r>
-              <w:rPr>
-                <w:b/>
-              </w:rPr>
-              <w:tab/>
+              <w:jc w:val="center"/>
+              <w:rPr>
+                <w:b/>
+              </w:rPr>
+            </w:pPr>
+            <w:r>
+              <w:rPr>
+                <w:b/>
+              </w:rPr>
               <w:t>27</w:t>
             </w:r>
           </w:p>
@@ -7939,25 +8401,56 @@
           <w:tcPr>
             <w:tcW w:w="1742" w:type="dxa"/>
           </w:tcPr>
-          <w:p/>
+          <w:p>
+            <w:pPr>
+              <w:jc w:val="center"/>
+            </w:pPr>
+            <w:r>
+              <w:rPr>
+                <w:sz w:val="20"/>
+              </w:rPr>
+              <w:t>0 -&gt; 9.42 secondes</w:t>
+            </w:r>
+          </w:p>
         </w:tc>
         <w:tc>
           <w:tcPr>
             <w:tcW w:w="1915" w:type="dxa"/>
           </w:tcPr>
-          <w:p/>
+          <w:p>
+            <w:pPr>
+              <w:jc w:val="center"/>
+            </w:pPr>
+            <w:r>
+              <w:t>0 -&gt; 0.99 secondes</w:t>
+            </w:r>
+          </w:p>
         </w:tc>
         <w:tc>
           <w:tcPr>
             <w:tcW w:w="1915" w:type="dxa"/>
           </w:tcPr>
-          <w:p/>
+          <w:p>
+            <w:pPr>
+              <w:jc w:val="center"/>
+            </w:pPr>
+            <w:r>
+              <w:t>0 -&gt; 0.27 secondes</w:t>
+            </w:r>
+          </w:p>
         </w:tc>
         <w:tc>
           <w:tcPr>
             <w:tcW w:w="1916" w:type="dxa"/>
           </w:tcPr>
-          <w:p/>
+          <w:p>
+            <w:pPr>
+              <w:jc w:val="center"/>
+            </w:pPr>
+            <w:r>
+              <w:t>0 -&gt; 0,12 secondes</w:t>
+            </w:r>
+          </w:p>
         </w:tc>
       </w:tr>
       <w:tr>
@@ -7990,25 +8483,56 @@
           <w:tcPr>
             <w:tcW w:w="1742" w:type="dxa"/>
           </w:tcPr>
-          <w:p/>
+          <w:p>
+            <w:pPr>
+              <w:jc w:val="center"/>
+            </w:pPr>
+            <w:r>
+              <w:rPr>
+                <w:sz w:val="20"/>
+              </w:rPr>
+              <w:t>0 -&gt; 3.75 secondes</w:t>
+            </w:r>
+          </w:p>
         </w:tc>
         <w:tc>
           <w:tcPr>
             <w:tcW w:w="1915" w:type="dxa"/>
           </w:tcPr>
-          <w:p/>
+          <w:p>
+            <w:pPr>
+              <w:jc w:val="center"/>
+            </w:pPr>
+            <w:r>
+              <w:t>0 -&gt; 0.43 secondes</w:t>
+            </w:r>
+          </w:p>
         </w:tc>
         <w:tc>
           <w:tcPr>
             <w:tcW w:w="1915" w:type="dxa"/>
           </w:tcPr>
-          <w:p/>
+          <w:p>
+            <w:pPr>
+              <w:jc w:val="center"/>
+            </w:pPr>
+            <w:r>
+              <w:t>0 -&gt; 0.13 secondes</w:t>
+            </w:r>
+          </w:p>
         </w:tc>
         <w:tc>
           <w:tcPr>
             <w:tcW w:w="1916" w:type="dxa"/>
           </w:tcPr>
-          <w:p/>
+          <w:p>
+            <w:pPr>
+              <w:jc w:val="center"/>
+            </w:pPr>
+            <w:r>
+              <w:t>0 -&gt; 0.08 secondes</w:t>
+            </w:r>
+          </w:p>
         </w:tc>
       </w:tr>
       <w:tr>
@@ -8044,25 +8568,53 @@
           <w:tcPr>
             <w:tcW w:w="1742" w:type="dxa"/>
           </w:tcPr>
-          <w:p/>
+          <w:p>
+            <w:pPr>
+              <w:jc w:val="center"/>
+            </w:pPr>
+            <w:r>
+              <w:t>84</w:t>
+            </w:r>
+          </w:p>
         </w:tc>
         <w:tc>
           <w:tcPr>
             <w:tcW w:w="1915" w:type="dxa"/>
           </w:tcPr>
-          <w:p/>
+          <w:p>
+            <w:pPr>
+              <w:jc w:val="center"/>
+            </w:pPr>
+            <w:r>
+              <w:t>68</w:t>
+            </w:r>
+          </w:p>
         </w:tc>
         <w:tc>
           <w:tcPr>
             <w:tcW w:w="1915" w:type="dxa"/>
           </w:tcPr>
-          <w:p/>
+          <w:p>
+            <w:pPr>
+              <w:jc w:val="center"/>
+            </w:pPr>
+            <w:r>
+              <w:t>57</w:t>
+            </w:r>
+          </w:p>
         </w:tc>
         <w:tc>
           <w:tcPr>
             <w:tcW w:w="1916" w:type="dxa"/>
           </w:tcPr>
-          <w:p/>
+          <w:p>
+            <w:pPr>
+              <w:jc w:val="center"/>
+            </w:pPr>
+            <w:r>
+              <w:t>31</w:t>
+            </w:r>
+          </w:p>
         </w:tc>
       </w:tr>
       <w:tr>
@@ -8098,32 +8650,59 @@
           <w:tcPr>
             <w:tcW w:w="1742" w:type="dxa"/>
           </w:tcPr>
-          <w:p/>
+          <w:p>
+            <w:pPr>
+              <w:jc w:val="center"/>
+            </w:pPr>
+            <w:r>
+              <w:t>89</w:t>
+            </w:r>
+          </w:p>
         </w:tc>
         <w:tc>
           <w:tcPr>
             <w:tcW w:w="1915" w:type="dxa"/>
           </w:tcPr>
-          <w:p/>
+          <w:p>
+            <w:pPr>
+              <w:jc w:val="center"/>
+            </w:pPr>
+            <w:r>
+              <w:t>75</w:t>
+            </w:r>
+          </w:p>
         </w:tc>
         <w:tc>
           <w:tcPr>
             <w:tcW w:w="1915" w:type="dxa"/>
           </w:tcPr>
-          <w:p/>
+          <w:p>
+            <w:pPr>
+              <w:jc w:val="center"/>
+            </w:pPr>
+            <w:r>
+              <w:t>62</w:t>
+            </w:r>
+          </w:p>
         </w:tc>
         <w:tc>
           <w:tcPr>
             <w:tcW w:w="1916" w:type="dxa"/>
           </w:tcPr>
-          <w:p/>
+          <w:p>
+            <w:pPr>
+              <w:jc w:val="center"/>
+            </w:pPr>
+            <w:r>
+              <w:t>34</w:t>
+            </w:r>
+          </w:p>
         </w:tc>
       </w:tr>
     </w:tbl>
     <w:p>
       <w:pPr>
         <w:pStyle w:val="Titre2"/>
-        <w:ind w:firstLine="720"/>
       </w:pPr>
     </w:p>
     <w:sectPr>
@@ -8174,6 +8753,7 @@
         <w:docPartUnique/>
       </w:docPartObj>
     </w:sdtPr>
+    <w:sdtEndPr/>
     <w:sdtContent>
       <w:sdt>
         <w:sdtPr>
@@ -8183,6 +8763,7 @@
             <w:docPartUnique/>
           </w:docPartObj>
         </w:sdtPr>
+        <w:sdtEndPr/>
         <w:sdtContent>
           <w:p>
             <w:pPr>
@@ -8220,7 +8801,7 @@
                 <w:bCs/>
                 <w:noProof/>
               </w:rPr>
-              <w:t>9</w:t>
+              <w:t>1</w:t>
             </w:r>
             <w:r>
               <w:rPr>
@@ -9593,37 +10174,6 @@
         </w:p>
       </w:docPartBody>
     </w:docPart>
-    <w:docPart>
-      <w:docPartPr>
-        <w:name w:val="0C614323412E4C0DBD81AEB7CDF2CA1C"/>
-        <w:category>
-          <w:name w:val="Général"/>
-          <w:gallery w:val="placeholder"/>
-        </w:category>
-        <w:types>
-          <w:type w:val="bbPlcHdr"/>
-        </w:types>
-        <w:behaviors>
-          <w:behavior w:val="content"/>
-        </w:behaviors>
-        <w:guid w:val="{C3A19486-3203-436C-BC81-588C5C07FC6B}"/>
-      </w:docPartPr>
-      <w:docPartBody>
-        <w:p>
-          <w:pPr>
-            <w:pStyle w:val="0C614323412E4C0DBD81AEB7CDF2CA1C"/>
-          </w:pPr>
-          <w:r>
-            <w:rPr>
-              <w:b/>
-              <w:bCs/>
-              <w:lang w:val="fr-FR"/>
-            </w:rPr>
-            <w:t>[Choisir la date]</w:t>
-          </w:r>
-        </w:p>
-      </w:docPartBody>
-    </w:docPart>
   </w:docParts>
 </w:glossaryDocument>
 </file>
@@ -9676,9 +10226,8 @@
     <w:panose1 w:val="020B0604030504040204"/>
     <w:charset w:val="00"/>
     <w:family w:val="swiss"/>
-    <w:notTrueType/>
     <w:pitch w:val="variable"/>
-    <w:sig w:usb0="00000003" w:usb1="00000000" w:usb2="00000000" w:usb3="00000000" w:csb0="00000001" w:csb1="00000000"/>
+    <w:sig w:usb0="E1002EFF" w:usb1="C000605B" w:usb2="00000029" w:usb3="00000000" w:csb0="000101FF" w:csb1="00000000"/>
   </w:font>
 </w:fonts>
 </file>
@@ -9699,6 +10248,7 @@
     <w:rsidRoot w:val="004441E4"/>
     <w:rsid w:val="0008005E"/>
     <w:rsid w:val="004441E4"/>
+    <w:rsid w:val="0074640E"/>
     <w:rsid w:val="008835B3"/>
     <w:rsid w:val="00F01551"/>
   </w:rsids>
@@ -10466,7 +11016,7 @@
 </file>
 
 <file path=customXml/itemProps2.xml><?xml version="1.0" encoding="utf-8"?>
-<ds:datastoreItem xmlns:ds="http://schemas.openxmlformats.org/officeDocument/2006/customXml" ds:itemID="{85A5E081-2126-45AB-B401-E256DD848F5D}">
+<ds:datastoreItem xmlns:ds="http://schemas.openxmlformats.org/officeDocument/2006/customXml" ds:itemID="{EF1C0565-1A63-4794-A9AA-9DAECE9BEFEB}">
   <ds:schemaRefs>
     <ds:schemaRef ds:uri="http://schemas.openxmlformats.org/officeDocument/2006/bibliography"/>
   </ds:schemaRefs>

</xml_diff>

<commit_message>
MAj rapport : script python et attributs BVNS
</commit_message>
<xml_diff>
--- a/Rapport.docx
+++ b/Rapport.docx
@@ -337,9 +337,6 @@
                 </w:rPr>
                 <w:alias w:val="Date "/>
                 <w:id w:val="516659546"/>
-                <w:placeholder>
-                  <w:docPart w:val="0C614323412E4C0DBD81AEB7CDF2CA1C"/>
-                </w:placeholder>
                 <w:dataBinding w:prefixMappings="xmlns:ns0='http://schemas.microsoft.com/office/2006/coverPageProps'" w:xpath="/ns0:CoverPageProperties[1]/ns0:PublishDate[1]" w:storeItemID="{55AF091B-3C7A-41E3-B477-F2FDAA23CFDA}"/>
                 <w:date w:fullDate="2015-02-10T00:00:00Z">
                   <w:dateFormat w:val="dd/MM/yyyy"/>
@@ -1643,19 +1640,17 @@
       <w:r>
         <w:br w:type="page"/>
       </w:r>
-      <w:bookmarkStart w:id="0" w:name="_GoBack"/>
-      <w:bookmarkEnd w:id="0"/>
     </w:p>
     <w:p>
       <w:pPr>
         <w:pStyle w:val="Titre1"/>
       </w:pPr>
-      <w:bookmarkStart w:id="1" w:name="_Toc411331785"/>
+      <w:bookmarkStart w:id="0" w:name="_Toc411331785"/>
       <w:r>
         <w:lastRenderedPageBreak/>
         <w:t>Choix des modèles</w:t>
       </w:r>
-      <w:bookmarkEnd w:id="1"/>
+      <w:bookmarkEnd w:id="0"/>
     </w:p>
     <w:p/>
     <w:p>
@@ -1751,7 +1746,7 @@
           <w:szCs w:val="27"/>
         </w:rPr>
       </w:pPr>
-      <w:bookmarkStart w:id="2" w:name="_Toc411331786"/>
+      <w:bookmarkStart w:id="1" w:name="_Toc411331786"/>
       <w:r>
         <w:rPr>
           <w:rFonts w:ascii="Cambria" w:hAnsi="Cambria"/>
@@ -1761,7 +1756,7 @@
         </w:rPr>
         <w:t>5-Flip</w:t>
       </w:r>
-      <w:bookmarkEnd w:id="2"/>
+      <w:bookmarkEnd w:id="1"/>
     </w:p>
     <w:p>
       <w:pPr>
@@ -1824,7 +1819,7 @@
           <w:szCs w:val="27"/>
         </w:rPr>
       </w:pPr>
-      <w:bookmarkStart w:id="3" w:name="_Toc411331787"/>
+      <w:bookmarkStart w:id="2" w:name="_Toc411331787"/>
       <w:r>
         <w:rPr>
           <w:rFonts w:ascii="Cambria" w:hAnsi="Cambria"/>
@@ -1834,7 +1829,7 @@
         </w:rPr>
         <w:t>Swap</w:t>
       </w:r>
-      <w:bookmarkEnd w:id="3"/>
+      <w:bookmarkEnd w:id="2"/>
     </w:p>
     <w:p>
       <w:pPr>
@@ -1889,7 +1884,7 @@
           <w:szCs w:val="27"/>
         </w:rPr>
       </w:pPr>
-      <w:bookmarkStart w:id="4" w:name="_Toc411331788"/>
+      <w:bookmarkStart w:id="3" w:name="_Toc411331788"/>
       <w:r>
         <w:rPr>
           <w:rFonts w:ascii="Cambria" w:hAnsi="Cambria"/>
@@ -1899,7 +1894,7 @@
         </w:rPr>
         <w:t>2-Exchange</w:t>
       </w:r>
-      <w:bookmarkEnd w:id="4"/>
+      <w:bookmarkEnd w:id="3"/>
     </w:p>
     <w:p>
       <w:pPr>
@@ -1988,7 +1983,7 @@
         </w:rPr>
         <w:tab/>
       </w:r>
-      <w:bookmarkStart w:id="5" w:name="_Toc411331789"/>
+      <w:bookmarkStart w:id="4" w:name="_Toc411331789"/>
       <w:proofErr w:type="spellStart"/>
       <w:r>
         <w:rPr>
@@ -2009,7 +2004,7 @@
         </w:rPr>
         <w:t xml:space="preserve"> Chain</w:t>
       </w:r>
-      <w:bookmarkEnd w:id="5"/>
+      <w:bookmarkEnd w:id="4"/>
     </w:p>
     <w:p>
       <w:pPr>
@@ -2072,7 +2067,7 @@
       <w:pPr>
         <w:pStyle w:val="Titre1"/>
       </w:pPr>
-      <w:bookmarkStart w:id="6" w:name="_Toc411331790"/>
+      <w:bookmarkStart w:id="5" w:name="_Toc411331790"/>
       <w:r>
         <w:lastRenderedPageBreak/>
         <w:t xml:space="preserve">Implémentation dans </w:t>
@@ -2081,345 +2076,345 @@
       <w:r>
         <w:t>incop</w:t>
       </w:r>
+      <w:bookmarkEnd w:id="5"/>
+      <w:proofErr w:type="spellEnd"/>
+    </w:p>
+    <w:p>
+      <w:pPr>
+        <w:pStyle w:val="Titre2"/>
+        <w:ind w:firstLine="720"/>
+      </w:pPr>
+      <w:bookmarkStart w:id="6" w:name="_Toc411331791"/>
+      <w:r>
+        <w:t>Prise en main d’</w:t>
+      </w:r>
+      <w:proofErr w:type="spellStart"/>
+      <w:r>
+        <w:t>incop</w:t>
+      </w:r>
       <w:bookmarkEnd w:id="6"/>
       <w:proofErr w:type="spellEnd"/>
     </w:p>
+    <w:p/>
+    <w:p>
+      <w:pPr>
+        <w:rPr>
+          <w:rFonts w:ascii="Calibri" w:hAnsi="Calibri"/>
+        </w:rPr>
+      </w:pPr>
+      <w:r>
+        <w:rPr>
+          <w:rFonts w:ascii="Calibri" w:hAnsi="Calibri"/>
+        </w:rPr>
+        <w:t xml:space="preserve">La compréhension de la librairie au niveau général a été assez simple grâce à l’utilisation de la documentation </w:t>
+      </w:r>
+      <w:proofErr w:type="spellStart"/>
+      <w:r>
+        <w:rPr>
+          <w:rFonts w:ascii="Calibri" w:hAnsi="Calibri"/>
+        </w:rPr>
+        <w:t>doxygen</w:t>
+      </w:r>
+      <w:proofErr w:type="spellEnd"/>
+      <w:r>
+        <w:rPr>
+          <w:rFonts w:ascii="Calibri" w:hAnsi="Calibri"/>
+        </w:rPr>
+        <w:t xml:space="preserve"> associée.</w:t>
+      </w:r>
+    </w:p>
+    <w:p>
+      <w:pPr>
+        <w:rPr>
+          <w:rFonts w:ascii="Calibri" w:hAnsi="Calibri"/>
+        </w:rPr>
+      </w:pPr>
+      <w:r>
+        <w:rPr>
+          <w:rFonts w:ascii="Calibri" w:hAnsi="Calibri"/>
+        </w:rPr>
+        <w:t xml:space="preserve">Cependant sa compréhension au niveau des sources a été un peu plus compliquée du au découpage peu clair des fichiers, principalement pour les fichiers </w:t>
+      </w:r>
+      <w:proofErr w:type="spellStart"/>
+      <w:r>
+        <w:rPr>
+          <w:rFonts w:ascii="Calibri" w:hAnsi="Calibri"/>
+        </w:rPr>
+        <w:t>incop.h</w:t>
+      </w:r>
+      <w:proofErr w:type="spellEnd"/>
+      <w:r>
+        <w:rPr>
+          <w:rFonts w:ascii="Calibri" w:hAnsi="Calibri"/>
+        </w:rPr>
+        <w:t xml:space="preserve">, </w:t>
+      </w:r>
+      <w:proofErr w:type="spellStart"/>
+      <w:r>
+        <w:rPr>
+          <w:rFonts w:ascii="Calibri" w:hAnsi="Calibri"/>
+        </w:rPr>
+        <w:t>incopalgo</w:t>
+      </w:r>
+      <w:proofErr w:type="spellEnd"/>
+      <w:r>
+        <w:rPr>
+          <w:rFonts w:ascii="Calibri" w:hAnsi="Calibri"/>
+        </w:rPr>
+        <w:t xml:space="preserve"> et </w:t>
+      </w:r>
+      <w:proofErr w:type="spellStart"/>
+      <w:r>
+        <w:rPr>
+          <w:rFonts w:ascii="Calibri" w:hAnsi="Calibri"/>
+        </w:rPr>
+        <w:t>incoputil</w:t>
+      </w:r>
+      <w:proofErr w:type="spellEnd"/>
+      <w:r>
+        <w:rPr>
+          <w:rFonts w:ascii="Calibri" w:hAnsi="Calibri"/>
+        </w:rPr>
+        <w:t xml:space="preserve"> qui aurait mérité d’être redécoupé, ce qui aurait facilité la compréhension du code de certaine classe, telle Configuration.</w:t>
+      </w:r>
+    </w:p>
+    <w:p>
+      <w:pPr>
+        <w:rPr>
+          <w:rFonts w:ascii="Calibri" w:hAnsi="Calibri"/>
+        </w:rPr>
+      </w:pPr>
+      <w:r>
+        <w:rPr>
+          <w:rFonts w:ascii="Calibri" w:hAnsi="Calibri"/>
+        </w:rPr>
+        <w:t xml:space="preserve">Le second problème, largement évoqué en TP, correspond aux problèmes de compilation. Ces problèmes sont de différentes natures, on y retrouve des </w:t>
+      </w:r>
+      <w:proofErr w:type="spellStart"/>
+      <w:r>
+        <w:rPr>
+          <w:rFonts w:ascii="Calibri" w:hAnsi="Calibri"/>
+        </w:rPr>
+        <w:t>includes</w:t>
+      </w:r>
+      <w:proofErr w:type="spellEnd"/>
+      <w:r>
+        <w:rPr>
+          <w:rFonts w:ascii="Calibri" w:hAnsi="Calibri"/>
+        </w:rPr>
+        <w:t xml:space="preserve"> manquantes (tel </w:t>
+      </w:r>
+      <w:proofErr w:type="spellStart"/>
+      <w:r>
+        <w:rPr>
+          <w:rFonts w:ascii="Calibri" w:hAnsi="Calibri"/>
+        </w:rPr>
+        <w:t>iostream</w:t>
+      </w:r>
+      <w:proofErr w:type="spellEnd"/>
+      <w:r>
+        <w:rPr>
+          <w:rFonts w:ascii="Calibri" w:hAnsi="Calibri"/>
+        </w:rPr>
+        <w:t xml:space="preserve">, </w:t>
+      </w:r>
+      <w:proofErr w:type="spellStart"/>
+      <w:r>
+        <w:rPr>
+          <w:rFonts w:ascii="Calibri" w:hAnsi="Calibri"/>
+        </w:rPr>
+        <w:t>cstream</w:t>
+      </w:r>
+      <w:proofErr w:type="spellEnd"/>
+      <w:r>
+        <w:rPr>
+          <w:rFonts w:ascii="Calibri" w:hAnsi="Calibri"/>
+        </w:rPr>
+        <w:t xml:space="preserve">, </w:t>
+      </w:r>
+      <w:proofErr w:type="spellStart"/>
+      <w:r>
+        <w:rPr>
+          <w:rFonts w:ascii="Calibri" w:hAnsi="Calibri"/>
+        </w:rPr>
+        <w:t>vector</w:t>
+      </w:r>
+      <w:proofErr w:type="spellEnd"/>
+      <w:r>
+        <w:rPr>
+          <w:rFonts w:ascii="Calibri" w:hAnsi="Calibri"/>
+        </w:rPr>
+        <w:t xml:space="preserve">…), des </w:t>
+      </w:r>
+      <w:proofErr w:type="spellStart"/>
+      <w:r>
+        <w:rPr>
+          <w:rFonts w:ascii="Calibri" w:hAnsi="Calibri"/>
+        </w:rPr>
+        <w:t>using</w:t>
+      </w:r>
+      <w:proofErr w:type="spellEnd"/>
+      <w:r>
+        <w:rPr>
+          <w:rFonts w:ascii="Calibri" w:hAnsi="Calibri"/>
+        </w:rPr>
+        <w:t xml:space="preserve"> manquantes (principalement </w:t>
+      </w:r>
+      <w:proofErr w:type="spellStart"/>
+      <w:r>
+        <w:rPr>
+          <w:rFonts w:ascii="Calibri" w:hAnsi="Calibri"/>
+        </w:rPr>
+        <w:t>std</w:t>
+      </w:r>
+      <w:proofErr w:type="spellEnd"/>
+      <w:r>
+        <w:rPr>
+          <w:rFonts w:ascii="Calibri" w:hAnsi="Calibri"/>
+        </w:rPr>
+        <w:t xml:space="preserve">, pour l’utilisation de </w:t>
+      </w:r>
+      <w:proofErr w:type="spellStart"/>
+      <w:r>
+        <w:rPr>
+          <w:rFonts w:ascii="Calibri" w:hAnsi="Calibri"/>
+        </w:rPr>
+        <w:t>std</w:t>
+      </w:r>
+      <w:proofErr w:type="spellEnd"/>
+      <w:r>
+        <w:rPr>
+          <w:rFonts w:ascii="Calibri" w:hAnsi="Calibri"/>
+        </w:rPr>
+        <w:t xml:space="preserve"> </w:t>
+      </w:r>
+      <w:proofErr w:type="gramStart"/>
+      <w:r>
+        <w:rPr>
+          <w:rFonts w:ascii="Calibri" w:hAnsi="Calibri"/>
+        </w:rPr>
+        <w:t>::cout</w:t>
+      </w:r>
+      <w:proofErr w:type="gramEnd"/>
+      <w:r>
+        <w:rPr>
+          <w:rFonts w:ascii="Calibri" w:hAnsi="Calibri"/>
+        </w:rPr>
+        <w:t xml:space="preserve"> et </w:t>
+      </w:r>
+      <w:proofErr w:type="spellStart"/>
+      <w:r>
+        <w:rPr>
+          <w:rFonts w:ascii="Calibri" w:hAnsi="Calibri"/>
+        </w:rPr>
+        <w:t>std</w:t>
+      </w:r>
+      <w:proofErr w:type="spellEnd"/>
+      <w:r>
+        <w:rPr>
+          <w:rFonts w:ascii="Calibri" w:hAnsi="Calibri"/>
+        </w:rPr>
+        <w:t xml:space="preserve"> ::</w:t>
+      </w:r>
+      <w:proofErr w:type="spellStart"/>
+      <w:r>
+        <w:rPr>
+          <w:rFonts w:ascii="Calibri" w:hAnsi="Calibri"/>
+        </w:rPr>
+        <w:t>endl</w:t>
+      </w:r>
+      <w:proofErr w:type="spellEnd"/>
+      <w:r>
+        <w:rPr>
+          <w:rFonts w:ascii="Calibri" w:hAnsi="Calibri"/>
+        </w:rPr>
+        <w:t xml:space="preserve">), et enfin des </w:t>
+      </w:r>
+      <w:proofErr w:type="spellStart"/>
+      <w:r>
+        <w:rPr>
+          <w:rFonts w:ascii="Calibri" w:hAnsi="Calibri"/>
+        </w:rPr>
+        <w:t>includes</w:t>
+      </w:r>
+      <w:proofErr w:type="spellEnd"/>
+      <w:r>
+        <w:rPr>
+          <w:rFonts w:ascii="Calibri" w:hAnsi="Calibri"/>
+        </w:rPr>
+        <w:t xml:space="preserve"> du C rejetés par les compilateurs </w:t>
+      </w:r>
+      <w:proofErr w:type="spellStart"/>
+      <w:r>
+        <w:rPr>
+          <w:rFonts w:ascii="Calibri" w:hAnsi="Calibri"/>
+        </w:rPr>
+        <w:t>c++</w:t>
+      </w:r>
+      <w:proofErr w:type="spellEnd"/>
+      <w:r>
+        <w:rPr>
+          <w:rFonts w:ascii="Calibri" w:hAnsi="Calibri"/>
+        </w:rPr>
+        <w:t xml:space="preserve"> (tel &lt;</w:t>
+      </w:r>
+      <w:proofErr w:type="spellStart"/>
+      <w:r>
+        <w:rPr>
+          <w:rFonts w:ascii="Calibri" w:hAnsi="Calibri"/>
+        </w:rPr>
+        <w:t>fstream.h</w:t>
+      </w:r>
+      <w:proofErr w:type="spellEnd"/>
+      <w:r>
+        <w:rPr>
+          <w:rFonts w:ascii="Calibri" w:hAnsi="Calibri"/>
+        </w:rPr>
+        <w:t>&gt;) .</w:t>
+      </w:r>
+    </w:p>
+    <w:p>
+      <w:pPr>
+        <w:rPr>
+          <w:rFonts w:ascii="Calibri" w:hAnsi="Calibri"/>
+        </w:rPr>
+      </w:pPr>
+      <w:r>
+        <w:rPr>
+          <w:rFonts w:ascii="Calibri" w:hAnsi="Calibri"/>
+        </w:rPr>
+        <w:t xml:space="preserve">Ces erreurs ont été corrigées en détail pendant les TP, pour les fichiers utilisés, et d’une manière plus large pour l’ensemble de la librairie, via </w:t>
+      </w:r>
+      <w:proofErr w:type="spellStart"/>
+      <w:r>
+        <w:rPr>
+          <w:rFonts w:ascii="Calibri" w:hAnsi="Calibri"/>
+        </w:rPr>
+        <w:t>CodeBlocks</w:t>
+      </w:r>
+      <w:proofErr w:type="spellEnd"/>
+      <w:r>
+        <w:rPr>
+          <w:rFonts w:ascii="Calibri" w:hAnsi="Calibri"/>
+        </w:rPr>
+        <w:t>, pour permettre une compilation complète de la librairie.</w:t>
+      </w:r>
+    </w:p>
     <w:p>
       <w:pPr>
         <w:pStyle w:val="Titre2"/>
         <w:ind w:firstLine="720"/>
-      </w:pPr>
-      <w:bookmarkStart w:id="7" w:name="_Toc411331791"/>
-      <w:r>
-        <w:t>Prise en main d’</w:t>
-      </w:r>
-      <w:proofErr w:type="spellStart"/>
-      <w:r>
-        <w:t>incop</w:t>
-      </w:r>
-      <w:bookmarkEnd w:id="7"/>
-      <w:proofErr w:type="spellEnd"/>
-    </w:p>
-    <w:p/>
-    <w:p>
-      <w:pPr>
-        <w:rPr>
-          <w:rFonts w:ascii="Calibri" w:hAnsi="Calibri"/>
-        </w:rPr>
-      </w:pPr>
-      <w:r>
-        <w:rPr>
-          <w:rFonts w:ascii="Calibri" w:hAnsi="Calibri"/>
-        </w:rPr>
-        <w:t xml:space="preserve">La compréhension de la librairie au niveau général a été assez simple grâce à l’utilisation de la documentation </w:t>
-      </w:r>
-      <w:proofErr w:type="spellStart"/>
-      <w:r>
-        <w:rPr>
-          <w:rFonts w:ascii="Calibri" w:hAnsi="Calibri"/>
-        </w:rPr>
-        <w:t>doxygen</w:t>
-      </w:r>
-      <w:proofErr w:type="spellEnd"/>
-      <w:r>
-        <w:rPr>
-          <w:rFonts w:ascii="Calibri" w:hAnsi="Calibri"/>
-        </w:rPr>
-        <w:t xml:space="preserve"> associée.</w:t>
-      </w:r>
-    </w:p>
-    <w:p>
-      <w:pPr>
-        <w:rPr>
-          <w:rFonts w:ascii="Calibri" w:hAnsi="Calibri"/>
-        </w:rPr>
-      </w:pPr>
-      <w:r>
-        <w:rPr>
-          <w:rFonts w:ascii="Calibri" w:hAnsi="Calibri"/>
-        </w:rPr>
-        <w:t xml:space="preserve">Cependant sa compréhension au niveau des sources a été un peu plus compliquée du au découpage peu clair des fichiers, principalement pour les fichiers </w:t>
-      </w:r>
-      <w:proofErr w:type="spellStart"/>
-      <w:r>
-        <w:rPr>
-          <w:rFonts w:ascii="Calibri" w:hAnsi="Calibri"/>
-        </w:rPr>
-        <w:t>incop.h</w:t>
-      </w:r>
-      <w:proofErr w:type="spellEnd"/>
-      <w:r>
-        <w:rPr>
-          <w:rFonts w:ascii="Calibri" w:hAnsi="Calibri"/>
-        </w:rPr>
-        <w:t xml:space="preserve">, </w:t>
-      </w:r>
-      <w:proofErr w:type="spellStart"/>
-      <w:r>
-        <w:rPr>
-          <w:rFonts w:ascii="Calibri" w:hAnsi="Calibri"/>
-        </w:rPr>
-        <w:t>incopalgo</w:t>
-      </w:r>
-      <w:proofErr w:type="spellEnd"/>
-      <w:r>
-        <w:rPr>
-          <w:rFonts w:ascii="Calibri" w:hAnsi="Calibri"/>
-        </w:rPr>
-        <w:t xml:space="preserve"> et </w:t>
-      </w:r>
-      <w:proofErr w:type="spellStart"/>
-      <w:r>
-        <w:rPr>
-          <w:rFonts w:ascii="Calibri" w:hAnsi="Calibri"/>
-        </w:rPr>
-        <w:t>incoputil</w:t>
-      </w:r>
-      <w:proofErr w:type="spellEnd"/>
-      <w:r>
-        <w:rPr>
-          <w:rFonts w:ascii="Calibri" w:hAnsi="Calibri"/>
-        </w:rPr>
-        <w:t xml:space="preserve"> qui aurait mérité d’être redécoupé, ce qui aurait facilité la compréhension du code de certaine classe, telle Configuration.</w:t>
-      </w:r>
-    </w:p>
-    <w:p>
-      <w:pPr>
-        <w:rPr>
-          <w:rFonts w:ascii="Calibri" w:hAnsi="Calibri"/>
-        </w:rPr>
-      </w:pPr>
-      <w:r>
-        <w:rPr>
-          <w:rFonts w:ascii="Calibri" w:hAnsi="Calibri"/>
-        </w:rPr>
-        <w:t xml:space="preserve">Le second problème, largement évoqué en TP, correspond aux problèmes de compilation. Ces problèmes sont de différentes natures, on y retrouve des </w:t>
-      </w:r>
-      <w:proofErr w:type="spellStart"/>
-      <w:r>
-        <w:rPr>
-          <w:rFonts w:ascii="Calibri" w:hAnsi="Calibri"/>
-        </w:rPr>
-        <w:t>includes</w:t>
-      </w:r>
-      <w:proofErr w:type="spellEnd"/>
-      <w:r>
-        <w:rPr>
-          <w:rFonts w:ascii="Calibri" w:hAnsi="Calibri"/>
-        </w:rPr>
-        <w:t xml:space="preserve"> manquantes (tel </w:t>
-      </w:r>
-      <w:proofErr w:type="spellStart"/>
-      <w:r>
-        <w:rPr>
-          <w:rFonts w:ascii="Calibri" w:hAnsi="Calibri"/>
-        </w:rPr>
-        <w:t>iostream</w:t>
-      </w:r>
-      <w:proofErr w:type="spellEnd"/>
-      <w:r>
-        <w:rPr>
-          <w:rFonts w:ascii="Calibri" w:hAnsi="Calibri"/>
-        </w:rPr>
-        <w:t xml:space="preserve">, </w:t>
-      </w:r>
-      <w:proofErr w:type="spellStart"/>
-      <w:r>
-        <w:rPr>
-          <w:rFonts w:ascii="Calibri" w:hAnsi="Calibri"/>
-        </w:rPr>
-        <w:t>cstream</w:t>
-      </w:r>
-      <w:proofErr w:type="spellEnd"/>
-      <w:r>
-        <w:rPr>
-          <w:rFonts w:ascii="Calibri" w:hAnsi="Calibri"/>
-        </w:rPr>
-        <w:t xml:space="preserve">, </w:t>
-      </w:r>
-      <w:proofErr w:type="spellStart"/>
-      <w:r>
-        <w:rPr>
-          <w:rFonts w:ascii="Calibri" w:hAnsi="Calibri"/>
-        </w:rPr>
-        <w:t>vector</w:t>
-      </w:r>
-      <w:proofErr w:type="spellEnd"/>
-      <w:r>
-        <w:rPr>
-          <w:rFonts w:ascii="Calibri" w:hAnsi="Calibri"/>
-        </w:rPr>
-        <w:t xml:space="preserve">…), des </w:t>
-      </w:r>
-      <w:proofErr w:type="spellStart"/>
-      <w:r>
-        <w:rPr>
-          <w:rFonts w:ascii="Calibri" w:hAnsi="Calibri"/>
-        </w:rPr>
-        <w:t>using</w:t>
-      </w:r>
-      <w:proofErr w:type="spellEnd"/>
-      <w:r>
-        <w:rPr>
-          <w:rFonts w:ascii="Calibri" w:hAnsi="Calibri"/>
-        </w:rPr>
-        <w:t xml:space="preserve"> manquantes (principalement </w:t>
-      </w:r>
-      <w:proofErr w:type="spellStart"/>
-      <w:r>
-        <w:rPr>
-          <w:rFonts w:ascii="Calibri" w:hAnsi="Calibri"/>
-        </w:rPr>
-        <w:t>std</w:t>
-      </w:r>
-      <w:proofErr w:type="spellEnd"/>
-      <w:r>
-        <w:rPr>
-          <w:rFonts w:ascii="Calibri" w:hAnsi="Calibri"/>
-        </w:rPr>
-        <w:t xml:space="preserve">, pour l’utilisation de </w:t>
-      </w:r>
-      <w:proofErr w:type="spellStart"/>
-      <w:r>
-        <w:rPr>
-          <w:rFonts w:ascii="Calibri" w:hAnsi="Calibri"/>
-        </w:rPr>
-        <w:t>std</w:t>
-      </w:r>
-      <w:proofErr w:type="spellEnd"/>
-      <w:r>
-        <w:rPr>
-          <w:rFonts w:ascii="Calibri" w:hAnsi="Calibri"/>
-        </w:rPr>
-        <w:t xml:space="preserve"> </w:t>
-      </w:r>
-      <w:proofErr w:type="gramStart"/>
-      <w:r>
-        <w:rPr>
-          <w:rFonts w:ascii="Calibri" w:hAnsi="Calibri"/>
-        </w:rPr>
-        <w:t>::cout</w:t>
-      </w:r>
-      <w:proofErr w:type="gramEnd"/>
-      <w:r>
-        <w:rPr>
-          <w:rFonts w:ascii="Calibri" w:hAnsi="Calibri"/>
-        </w:rPr>
-        <w:t xml:space="preserve"> et </w:t>
-      </w:r>
-      <w:proofErr w:type="spellStart"/>
-      <w:r>
-        <w:rPr>
-          <w:rFonts w:ascii="Calibri" w:hAnsi="Calibri"/>
-        </w:rPr>
-        <w:t>std</w:t>
-      </w:r>
-      <w:proofErr w:type="spellEnd"/>
-      <w:r>
-        <w:rPr>
-          <w:rFonts w:ascii="Calibri" w:hAnsi="Calibri"/>
-        </w:rPr>
-        <w:t xml:space="preserve"> ::</w:t>
-      </w:r>
-      <w:proofErr w:type="spellStart"/>
-      <w:r>
-        <w:rPr>
-          <w:rFonts w:ascii="Calibri" w:hAnsi="Calibri"/>
-        </w:rPr>
-        <w:t>endl</w:t>
-      </w:r>
-      <w:proofErr w:type="spellEnd"/>
-      <w:r>
-        <w:rPr>
-          <w:rFonts w:ascii="Calibri" w:hAnsi="Calibri"/>
-        </w:rPr>
-        <w:t xml:space="preserve">), et enfin des </w:t>
-      </w:r>
-      <w:proofErr w:type="spellStart"/>
-      <w:r>
-        <w:rPr>
-          <w:rFonts w:ascii="Calibri" w:hAnsi="Calibri"/>
-        </w:rPr>
-        <w:t>includes</w:t>
-      </w:r>
-      <w:proofErr w:type="spellEnd"/>
-      <w:r>
-        <w:rPr>
-          <w:rFonts w:ascii="Calibri" w:hAnsi="Calibri"/>
-        </w:rPr>
-        <w:t xml:space="preserve"> du C rejetés par les compilateurs </w:t>
-      </w:r>
-      <w:proofErr w:type="spellStart"/>
-      <w:r>
-        <w:rPr>
-          <w:rFonts w:ascii="Calibri" w:hAnsi="Calibri"/>
-        </w:rPr>
-        <w:t>c++</w:t>
-      </w:r>
-      <w:proofErr w:type="spellEnd"/>
-      <w:r>
-        <w:rPr>
-          <w:rFonts w:ascii="Calibri" w:hAnsi="Calibri"/>
-        </w:rPr>
-        <w:t xml:space="preserve"> (tel &lt;</w:t>
-      </w:r>
-      <w:proofErr w:type="spellStart"/>
-      <w:r>
-        <w:rPr>
-          <w:rFonts w:ascii="Calibri" w:hAnsi="Calibri"/>
-        </w:rPr>
-        <w:t>fstream.h</w:t>
-      </w:r>
-      <w:proofErr w:type="spellEnd"/>
-      <w:r>
-        <w:rPr>
-          <w:rFonts w:ascii="Calibri" w:hAnsi="Calibri"/>
-        </w:rPr>
-        <w:t>&gt;) .</w:t>
-      </w:r>
-    </w:p>
-    <w:p>
-      <w:pPr>
-        <w:rPr>
-          <w:rFonts w:ascii="Calibri" w:hAnsi="Calibri"/>
-        </w:rPr>
-      </w:pPr>
-      <w:r>
-        <w:rPr>
-          <w:rFonts w:ascii="Calibri" w:hAnsi="Calibri"/>
-        </w:rPr>
-        <w:t xml:space="preserve">Ces erreurs ont été corrigées en détail pendant les TP, pour les fichiers utilisés, et d’une manière plus large pour l’ensemble de la librairie, via </w:t>
-      </w:r>
-      <w:proofErr w:type="spellStart"/>
-      <w:r>
-        <w:rPr>
-          <w:rFonts w:ascii="Calibri" w:hAnsi="Calibri"/>
-        </w:rPr>
-        <w:t>CodeBlocks</w:t>
-      </w:r>
-      <w:proofErr w:type="spellEnd"/>
-      <w:r>
-        <w:rPr>
-          <w:rFonts w:ascii="Calibri" w:hAnsi="Calibri"/>
-        </w:rPr>
-        <w:t>, pour permettre une compilation complète de la librairie.</w:t>
-      </w:r>
+        <w:rPr>
+          <w:rFonts w:ascii="Times New Roman" w:hAnsi="Times New Roman"/>
+        </w:rPr>
+      </w:pPr>
     </w:p>
     <w:p>
       <w:pPr>
         <w:pStyle w:val="Titre2"/>
         <w:ind w:firstLine="720"/>
-        <w:rPr>
-          <w:rFonts w:ascii="Times New Roman" w:hAnsi="Times New Roman"/>
-        </w:rPr>
-      </w:pPr>
-    </w:p>
-    <w:p>
-      <w:pPr>
-        <w:pStyle w:val="Titre2"/>
-        <w:ind w:firstLine="720"/>
-      </w:pPr>
-      <w:bookmarkStart w:id="8" w:name="_Toc411331792"/>
+      </w:pPr>
+      <w:bookmarkStart w:id="7" w:name="_Toc411331792"/>
       <w:r>
         <w:rPr>
           <w:rFonts w:ascii="Cambria" w:hAnsi="Cambria"/>
@@ -2439,7 +2434,7 @@
         </w:rPr>
         <w:t>incop</w:t>
       </w:r>
-      <w:bookmarkEnd w:id="8"/>
+      <w:bookmarkEnd w:id="7"/>
       <w:proofErr w:type="spellEnd"/>
     </w:p>
     <w:p/>
@@ -2613,7 +2608,7 @@
           <w:rFonts w:ascii="Times New Roman" w:hAnsi="Times New Roman"/>
         </w:rPr>
       </w:pPr>
-      <w:bookmarkStart w:id="9" w:name="_Toc411331793"/>
+      <w:bookmarkStart w:id="8" w:name="_Toc411331793"/>
       <w:r>
         <w:rPr>
           <w:rFonts w:ascii="Cambria" w:hAnsi="Cambria"/>
@@ -2633,121 +2628,126 @@
         </w:rPr>
         <w:t>incop</w:t>
       </w:r>
+      <w:bookmarkEnd w:id="8"/>
+      <w:proofErr w:type="spellEnd"/>
+    </w:p>
+    <w:p/>
+    <w:p>
+      <w:pPr>
+        <w:rPr>
+          <w:rFonts w:ascii="Calibri" w:hAnsi="Calibri"/>
+        </w:rPr>
+      </w:pPr>
+      <w:r>
+        <w:rPr>
+          <w:rFonts w:ascii="Calibri" w:hAnsi="Calibri"/>
+        </w:rPr>
+        <w:t>À part les modifications destinées à la compilation et la correction de problème au sein d’</w:t>
+      </w:r>
+      <w:proofErr w:type="spellStart"/>
+      <w:r>
+        <w:rPr>
+          <w:rFonts w:ascii="Calibri" w:hAnsi="Calibri"/>
+        </w:rPr>
+        <w:t>incop</w:t>
+      </w:r>
+      <w:proofErr w:type="spellEnd"/>
+      <w:r>
+        <w:rPr>
+          <w:rFonts w:ascii="Calibri" w:hAnsi="Calibri"/>
+        </w:rPr>
+        <w:t xml:space="preserve">, la principale modification réalisée à la librairie est tout simplement l’inclusion de la génération de notre BVNS dans le fichier incoputil.cc. Pour ce faire on a simplement rajouté une fonction de </w:t>
+      </w:r>
+      <w:proofErr w:type="spellStart"/>
+      <w:r>
+        <w:rPr>
+          <w:rFonts w:ascii="Calibri" w:hAnsi="Calibri"/>
+        </w:rPr>
+        <w:t>parsing</w:t>
+      </w:r>
+      <w:proofErr w:type="spellEnd"/>
+      <w:r>
+        <w:rPr>
+          <w:rFonts w:ascii="Calibri" w:hAnsi="Calibri"/>
+        </w:rPr>
+        <w:t xml:space="preserve"> pour les paramètres, et une fonction d’initialisation, cette partie ayant été discutée pendant les TP, nous ne rentrerons pas dans les détails.</w:t>
+      </w:r>
+    </w:p>
+    <w:p>
+      <w:pPr>
+        <w:rPr>
+          <w:rFonts w:ascii="Calibri" w:hAnsi="Calibri"/>
+        </w:rPr>
+      </w:pPr>
+      <w:r>
+        <w:rPr>
+          <w:rFonts w:ascii="Calibri" w:hAnsi="Calibri"/>
+        </w:rPr>
+        <w:t>Les autres modifications concernent surtout l’ajout de commentaire destiné à l’éclaircissement de certaines parties d’</w:t>
+      </w:r>
+      <w:proofErr w:type="spellStart"/>
+      <w:r>
+        <w:rPr>
+          <w:rFonts w:ascii="Calibri" w:hAnsi="Calibri"/>
+        </w:rPr>
+        <w:t>incop</w:t>
+      </w:r>
+      <w:proofErr w:type="spellEnd"/>
+      <w:r>
+        <w:rPr>
+          <w:rFonts w:ascii="Calibri" w:hAnsi="Calibri"/>
+        </w:rPr>
+        <w:t>.</w:t>
+      </w:r>
+    </w:p>
+    <w:p>
+      <w:pPr>
+        <w:rPr>
+          <w:rFonts w:ascii="Times New Roman" w:hAnsi="Times New Roman"/>
+        </w:rPr>
+      </w:pPr>
+    </w:p>
+    <w:p>
+      <w:pPr>
+        <w:pStyle w:val="Titre3"/>
+      </w:pPr>
+      <w:bookmarkStart w:id="9" w:name="_Toc411331794"/>
+      <w:r>
+        <w:t>Algorithme BVNS</w:t>
+      </w:r>
       <w:bookmarkEnd w:id="9"/>
+    </w:p>
+    <w:p/>
+    <w:p>
+      <w:r>
+        <w:t xml:space="preserve">Notre class BVNS </w:t>
+      </w:r>
+      <w:r>
+        <w:t>implémente</w:t>
+      </w:r>
+      <w:r>
+        <w:t xml:space="preserve"> </w:t>
+      </w:r>
+      <w:r>
+        <w:t xml:space="preserve">la classe </w:t>
+      </w:r>
+      <w:proofErr w:type="spellStart"/>
+      <w:r>
+        <w:t>IncompleteAlgorithm</w:t>
+      </w:r>
       <w:proofErr w:type="spellEnd"/>
-    </w:p>
-    <w:p/>
-    <w:p>
-      <w:pPr>
-        <w:rPr>
-          <w:rFonts w:ascii="Calibri" w:hAnsi="Calibri"/>
-        </w:rPr>
-      </w:pPr>
-      <w:r>
-        <w:rPr>
-          <w:rFonts w:ascii="Calibri" w:hAnsi="Calibri"/>
-        </w:rPr>
-        <w:t>À part les modifications destinées à la compilation et la correction de problème au sein d’</w:t>
-      </w:r>
-      <w:proofErr w:type="spellStart"/>
-      <w:r>
-        <w:rPr>
-          <w:rFonts w:ascii="Calibri" w:hAnsi="Calibri"/>
-        </w:rPr>
-        <w:t>incop</w:t>
-      </w:r>
-      <w:proofErr w:type="spellEnd"/>
-      <w:r>
-        <w:rPr>
-          <w:rFonts w:ascii="Calibri" w:hAnsi="Calibri"/>
-        </w:rPr>
-        <w:t xml:space="preserve">, la principale modification réalisée à la librairie est tout simplement l’inclusion de la génération de notre BVNS dans le fichier incoputil.cc. Pour ce faire on a simplement rajouté une fonction de </w:t>
-      </w:r>
-      <w:proofErr w:type="spellStart"/>
-      <w:r>
-        <w:rPr>
-          <w:rFonts w:ascii="Calibri" w:hAnsi="Calibri"/>
-        </w:rPr>
-        <w:t>parsing</w:t>
-      </w:r>
-      <w:proofErr w:type="spellEnd"/>
-      <w:r>
-        <w:rPr>
-          <w:rFonts w:ascii="Calibri" w:hAnsi="Calibri"/>
-        </w:rPr>
-        <w:t xml:space="preserve"> pour les paramètres, et une fonction d’initialisation, cette partie ayant été discutée pendant les TP, nous ne rentrerons pas dans les détails.</w:t>
-      </w:r>
-    </w:p>
-    <w:p>
-      <w:pPr>
-        <w:rPr>
-          <w:rFonts w:ascii="Calibri" w:hAnsi="Calibri"/>
-        </w:rPr>
-      </w:pPr>
-      <w:r>
-        <w:rPr>
-          <w:rFonts w:ascii="Calibri" w:hAnsi="Calibri"/>
-        </w:rPr>
-        <w:t>Les autres modifications concernent surtout l’ajout de commentaire destiné à l’éclaircissement de certaines parties d’</w:t>
-      </w:r>
-      <w:proofErr w:type="spellStart"/>
-      <w:r>
-        <w:rPr>
-          <w:rFonts w:ascii="Calibri" w:hAnsi="Calibri"/>
-        </w:rPr>
-        <w:t>incop</w:t>
-      </w:r>
-      <w:proofErr w:type="spellEnd"/>
-      <w:r>
-        <w:rPr>
-          <w:rFonts w:ascii="Calibri" w:hAnsi="Calibri"/>
-        </w:rPr>
-        <w:t>.</w:t>
-      </w:r>
-    </w:p>
-    <w:p>
-      <w:pPr>
-        <w:rPr>
-          <w:rFonts w:ascii="Times New Roman" w:hAnsi="Times New Roman"/>
-        </w:rPr>
-      </w:pPr>
-    </w:p>
-    <w:p>
-      <w:pPr>
-        <w:pStyle w:val="Titre3"/>
-      </w:pPr>
-      <w:bookmarkStart w:id="10" w:name="_Toc411331794"/>
-      <w:r>
-        <w:t>Algorithme BVNS</w:t>
-      </w:r>
+      <w:r>
+        <w:t>, pour respecter et être intégrer à la librairie.</w:t>
+      </w:r>
+    </w:p>
+    <w:p>
+      <w:r>
+        <w:t>Cette classe dispose de 6</w:t>
+      </w:r>
+      <w:bookmarkStart w:id="10" w:name="_GoBack"/>
       <w:bookmarkEnd w:id="10"/>
-    </w:p>
-    <w:p/>
-    <w:p>
-      <w:r>
-        <w:t xml:space="preserve">Notre class BVNS </w:t>
-      </w:r>
-      <w:r>
-        <w:t>implémente</w:t>
-      </w:r>
-      <w:r>
-        <w:t xml:space="preserve"> </w:t>
-      </w:r>
-      <w:r>
-        <w:t xml:space="preserve">la classe </w:t>
-      </w:r>
-      <w:proofErr w:type="spellStart"/>
-      <w:r>
-        <w:t>IncompleteAlgorithm</w:t>
-      </w:r>
-      <w:proofErr w:type="spellEnd"/>
-      <w:r>
-        <w:t>, pour respecter et être intégrer à la librairie.</w:t>
-      </w:r>
-    </w:p>
-    <w:p>
-      <w:r>
-        <w:t>Cette classe dispose de 8 attributs, son constructeur et la fonction centrale.</w:t>
+      <w:r>
+        <w:t xml:space="preserve"> attributs, son constructeur et la fonction centrale.</w:t>
       </w:r>
     </w:p>
     <w:p/>
@@ -3227,7 +3227,13 @@
     <w:p>
       <w:r>
         <w:lastRenderedPageBreak/>
-        <w:t>Les 3 suivants servent tout simplement pour le critère d’arrêt temporel de l’algorithme</w:t>
+        <w:t xml:space="preserve">Les </w:t>
+      </w:r>
+      <w:r>
+        <w:t>2</w:t>
+      </w:r>
+      <w:r>
+        <w:t xml:space="preserve"> suivants servent tout simplement pour le critère d’arrêt temporel de l’algorithme</w:t>
       </w:r>
     </w:p>
     <w:p>
@@ -3245,9 +3251,9 @@
                   <wp:posOffset>57150</wp:posOffset>
                 </wp:positionH>
                 <wp:positionV relativeFrom="paragraph">
-                  <wp:posOffset>130810</wp:posOffset>
+                  <wp:posOffset>133985</wp:posOffset>
                 </wp:positionV>
-                <wp:extent cx="5943600" cy="1219200"/>
+                <wp:extent cx="5943600" cy="838200"/>
                 <wp:effectExtent l="0" t="0" r="19050" b="19050"/>
                 <wp:wrapNone/>
                 <wp:docPr id="2" name="Zone de texte 2"/>
@@ -3263,7 +3269,7 @@
                       <wps:spPr bwMode="auto">
                         <a:xfrm>
                           <a:off x="0" y="0"/>
-                          <a:ext cx="5943600" cy="1219200"/>
+                          <a:ext cx="5943600" cy="838200"/>
                         </a:xfrm>
                         <a:prstGeom prst="rect">
                           <a:avLst/>
@@ -3456,73 +3462,6 @@
                                 <w:lang w:val="en-US"/>
                               </w:rPr>
                             </w:pPr>
-                            <w:r>
-                              <w:rPr>
-                                <w:sz w:val="20"/>
-                                <w:lang w:val="en-US"/>
-                              </w:rPr>
-                              <w:t xml:space="preserve">// Current </w:t>
-                            </w:r>
-                            <w:proofErr w:type="spellStart"/>
-                            <w:r>
-                              <w:rPr>
-                                <w:sz w:val="20"/>
-                                <w:lang w:val="en-US"/>
-                              </w:rPr>
-                              <w:t>TIme</w:t>
-                            </w:r>
-                            <w:proofErr w:type="spellEnd"/>
-                            <w:r>
-                              <w:rPr>
-                                <w:sz w:val="20"/>
-                                <w:lang w:val="en-US"/>
-                              </w:rPr>
-                              <w:t xml:space="preserve"> of the system</w:t>
-                            </w:r>
-                          </w:p>
-                          <w:p>
-                            <w:pPr>
-                              <w:spacing w:after="0"/>
-                              <w:rPr>
-                                <w:sz w:val="20"/>
-                                <w:lang w:val="en-US"/>
-                              </w:rPr>
-                            </w:pPr>
-                            <w:proofErr w:type="spellStart"/>
-                            <w:proofErr w:type="gramStart"/>
-                            <w:r>
-                              <w:rPr>
-                                <w:sz w:val="20"/>
-                                <w:lang w:val="en-US"/>
-                              </w:rPr>
-                              <w:t>time_t</w:t>
-                            </w:r>
-                            <w:proofErr w:type="spellEnd"/>
-                            <w:proofErr w:type="gramEnd"/>
-                            <w:r>
-                              <w:rPr>
-                                <w:sz w:val="20"/>
-                                <w:lang w:val="en-US"/>
-                              </w:rPr>
-                              <w:t xml:space="preserve"> </w:t>
-                            </w:r>
-                            <w:proofErr w:type="spellStart"/>
-                            <w:r>
-                              <w:rPr>
-                                <w:b/>
-                                <w:sz w:val="20"/>
-                                <w:lang w:val="en-US"/>
-                              </w:rPr>
-                              <w:t>currTime</w:t>
-                            </w:r>
-                            <w:proofErr w:type="spellEnd"/>
-                            <w:r>
-                              <w:rPr>
-                                <w:sz w:val="20"/>
-                                <w:lang w:val="en-US"/>
-                              </w:rPr>
-                              <w:t>;</w:t>
-                            </w:r>
                           </w:p>
                         </w:txbxContent>
                       </wps:txbx>
@@ -3543,7 +3482,11 @@
           </mc:Choice>
           <mc:Fallback>
             <w:pict>
-              <v:shape id="_x0000_s1027" type="#_x0000_t202" style="position:absolute;margin-left:4.5pt;margin-top:10.3pt;width:468pt;height:96pt;z-index:251663360;visibility:visible;mso-wrap-style:square;mso-width-percent:0;mso-height-percent:0;mso-wrap-distance-left:9pt;mso-wrap-distance-top:0;mso-wrap-distance-right:9pt;mso-wrap-distance-bottom:0;mso-position-horizontal:absolute;mso-position-horizontal-relative:text;mso-position-vertical:absolute;mso-position-vertical-relative:text;mso-width-percent:0;mso-height-percent:0;mso-width-relative:margin;mso-height-relative:margin;v-text-anchor:top" o:gfxdata="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">
+              <v:shapetype id="_x0000_t202" coordsize="21600,21600" o:spt="202" path="m,l,21600r21600,l21600,xe">
+                <v:stroke joinstyle="miter"/>
+                <v:path gradientshapeok="t" o:connecttype="rect"/>
+              </v:shapetype>
+              <v:shape id="_x0000_s1027" type="#_x0000_t202" style="position:absolute;margin-left:4.5pt;margin-top:10.55pt;width:468pt;height:66pt;z-index:251663360;visibility:visible;mso-wrap-style:square;mso-width-percent:0;mso-height-percent:0;mso-wrap-distance-left:9pt;mso-wrap-distance-top:0;mso-wrap-distance-right:9pt;mso-wrap-distance-bottom:0;mso-position-horizontal:absolute;mso-position-horizontal-relative:text;mso-position-vertical:absolute;mso-position-vertical-relative:text;mso-width-percent:0;mso-height-percent:0;mso-width-relative:margin;mso-height-relative:margin;v-text-anchor:top" o:gfxdata="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">
                 <v:textbox>
                   <w:txbxContent>
                     <w:p>
@@ -3720,73 +3663,6 @@
                           <w:lang w:val="en-US"/>
                         </w:rPr>
                       </w:pPr>
-                      <w:r>
-                        <w:rPr>
-                          <w:sz w:val="20"/>
-                          <w:lang w:val="en-US"/>
-                        </w:rPr>
-                        <w:t xml:space="preserve">// Current </w:t>
-                      </w:r>
-                      <w:proofErr w:type="spellStart"/>
-                      <w:r>
-                        <w:rPr>
-                          <w:sz w:val="20"/>
-                          <w:lang w:val="en-US"/>
-                        </w:rPr>
-                        <w:t>TIme</w:t>
-                      </w:r>
-                      <w:proofErr w:type="spellEnd"/>
-                      <w:r>
-                        <w:rPr>
-                          <w:sz w:val="20"/>
-                          <w:lang w:val="en-US"/>
-                        </w:rPr>
-                        <w:t xml:space="preserve"> of the system</w:t>
-                      </w:r>
-                    </w:p>
-                    <w:p>
-                      <w:pPr>
-                        <w:spacing w:after="0"/>
-                        <w:rPr>
-                          <w:sz w:val="20"/>
-                          <w:lang w:val="en-US"/>
-                        </w:rPr>
-                      </w:pPr>
-                      <w:proofErr w:type="spellStart"/>
-                      <w:proofErr w:type="gramStart"/>
-                      <w:r>
-                        <w:rPr>
-                          <w:sz w:val="20"/>
-                          <w:lang w:val="en-US"/>
-                        </w:rPr>
-                        <w:t>time_t</w:t>
-                      </w:r>
-                      <w:proofErr w:type="spellEnd"/>
-                      <w:proofErr w:type="gramEnd"/>
-                      <w:r>
-                        <w:rPr>
-                          <w:sz w:val="20"/>
-                          <w:lang w:val="en-US"/>
-                        </w:rPr>
-                        <w:t xml:space="preserve"> </w:t>
-                      </w:r>
-                      <w:proofErr w:type="spellStart"/>
-                      <w:r>
-                        <w:rPr>
-                          <w:b/>
-                          <w:sz w:val="20"/>
-                          <w:lang w:val="en-US"/>
-                        </w:rPr>
-                        <w:t>currTime</w:t>
-                      </w:r>
-                      <w:proofErr w:type="spellEnd"/>
-                      <w:r>
-                        <w:rPr>
-                          <w:sz w:val="20"/>
-                          <w:lang w:val="en-US"/>
-                        </w:rPr>
-                        <w:t>;</w:t>
-                      </w:r>
                     </w:p>
                   </w:txbxContent>
                 </v:textbox>
@@ -3796,8 +3672,6 @@
         </mc:AlternateContent>
       </w:r>
     </w:p>
-    <w:p/>
-    <w:p/>
     <w:p/>
     <w:p/>
     <w:p/>
@@ -3821,10 +3695,10 @@
                   <wp:posOffset>114300</wp:posOffset>
                 </wp:positionH>
                 <wp:positionV relativeFrom="paragraph">
-                  <wp:posOffset>12065</wp:posOffset>
+                  <wp:posOffset>13970</wp:posOffset>
                 </wp:positionV>
-                <wp:extent cx="5943600" cy="1219200"/>
-                <wp:effectExtent l="0" t="0" r="19050" b="19050"/>
+                <wp:extent cx="5943600" cy="885825"/>
+                <wp:effectExtent l="0" t="0" r="19050" b="28575"/>
                 <wp:wrapNone/>
                 <wp:docPr id="3" name="Zone de texte 3"/>
                 <wp:cNvGraphicFramePr>
@@ -3839,7 +3713,7 @@
                       <wps:spPr bwMode="auto">
                         <a:xfrm>
                           <a:off x="0" y="0"/>
-                          <a:ext cx="5943600" cy="1219200"/>
+                          <a:ext cx="5943600" cy="885825"/>
                         </a:xfrm>
                         <a:prstGeom prst="rect">
                           <a:avLst/>
@@ -3963,80 +3837,6 @@
                               <w:t>;</w:t>
                             </w:r>
                           </w:p>
-                          <w:p>
-                            <w:pPr>
-                              <w:spacing w:after="0"/>
-                              <w:rPr>
-                                <w:sz w:val="20"/>
-                                <w:lang w:val="en-US"/>
-                              </w:rPr>
-                            </w:pPr>
-                            <w:r>
-                              <w:rPr>
-                                <w:sz w:val="20"/>
-                                <w:lang w:val="en-US"/>
-                              </w:rPr>
-                              <w:t xml:space="preserve">// </w:t>
-                            </w:r>
-                            <w:proofErr w:type="gramStart"/>
-                            <w:r>
-                              <w:rPr>
-                                <w:sz w:val="20"/>
-                                <w:lang w:val="en-US"/>
-                              </w:rPr>
-                              <w:t>Manage</w:t>
-                            </w:r>
-                            <w:proofErr w:type="gramEnd"/>
-                            <w:r>
-                              <w:rPr>
-                                <w:sz w:val="20"/>
-                                <w:lang w:val="en-US"/>
-                              </w:rPr>
-                              <w:t xml:space="preserve"> research in Neighborhood.</w:t>
-                            </w:r>
-                          </w:p>
-                          <w:p>
-                            <w:pPr>
-                              <w:spacing w:after="0"/>
-                              <w:rPr>
-                                <w:sz w:val="20"/>
-                                <w:lang w:val="en-US"/>
-                              </w:rPr>
-                            </w:pPr>
-                            <w:proofErr w:type="spellStart"/>
-                            <w:r>
-                              <w:rPr>
-                                <w:sz w:val="20"/>
-                                <w:lang w:val="en-US"/>
-                              </w:rPr>
-                              <w:t>NeighborhoodSearch</w:t>
-                            </w:r>
-                            <w:proofErr w:type="spellEnd"/>
-                            <w:r>
-                              <w:rPr>
-                                <w:sz w:val="20"/>
-                                <w:lang w:val="en-US"/>
-                              </w:rPr>
-                              <w:t xml:space="preserve">* </w:t>
-                            </w:r>
-                            <w:proofErr w:type="spellStart"/>
-                            <w:r>
-                              <w:rPr>
-                                <w:b/>
-                                <w:sz w:val="20"/>
-                                <w:lang w:val="en-US"/>
-                              </w:rPr>
-                              <w:t>nbhsearch</w:t>
-                            </w:r>
-                            <w:proofErr w:type="spellEnd"/>
-                            <w:r>
-                              <w:rPr>
-                                <w:sz w:val="20"/>
-                                <w:lang w:val="en-US"/>
-                              </w:rPr>
-                              <w:t>;</w:t>
-                            </w:r>
-                          </w:p>
                         </w:txbxContent>
                       </wps:txbx>
                       <wps:bodyPr rot="0" vert="horz" wrap="square" lIns="91440" tIns="45720" rIns="91440" bIns="45720" anchor="t" anchorCtr="0">
@@ -4056,7 +3856,7 @@
           </mc:Choice>
           <mc:Fallback>
             <w:pict>
-              <v:shape id="Zone de texte 3" o:spid="_x0000_s1028" type="#_x0000_t202" style="position:absolute;margin-left:9pt;margin-top:.95pt;width:468pt;height:96pt;z-index:251665408;visibility:visible;mso-wrap-style:square;mso-width-percent:0;mso-height-percent:0;mso-wrap-distance-left:9pt;mso-wrap-distance-top:0;mso-wrap-distance-right:9pt;mso-wrap-distance-bottom:0;mso-position-horizontal:absolute;mso-position-horizontal-relative:text;mso-position-vertical:absolute;mso-position-vertical-relative:text;mso-width-percent:0;mso-height-percent:0;mso-width-relative:margin;mso-height-relative:margin;v-text-anchor:top" o:gfxdata="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">
+              <v:shape id="Zone de texte 3" o:spid="_x0000_s1028" type="#_x0000_t202" style="position:absolute;margin-left:9pt;margin-top:1.1pt;width:468pt;height:69.75pt;z-index:251665408;visibility:visible;mso-wrap-style:square;mso-width-percent:0;mso-height-percent:0;mso-wrap-distance-left:9pt;mso-wrap-distance-top:0;mso-wrap-distance-right:9pt;mso-wrap-distance-bottom:0;mso-position-horizontal:absolute;mso-position-horizontal-relative:text;mso-position-vertical:absolute;mso-position-vertical-relative:text;mso-width-percent:0;mso-height-percent:0;mso-width-relative:margin;mso-height-relative:margin;v-text-anchor:top" o:gfxdata="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">
                 <v:textbox>
                   <w:txbxContent>
                     <w:p>
@@ -4164,80 +3964,6 @@
                         <w:t>;</w:t>
                       </w:r>
                     </w:p>
-                    <w:p>
-                      <w:pPr>
-                        <w:spacing w:after="0"/>
-                        <w:rPr>
-                          <w:sz w:val="20"/>
-                          <w:lang w:val="en-US"/>
-                        </w:rPr>
-                      </w:pPr>
-                      <w:r>
-                        <w:rPr>
-                          <w:sz w:val="20"/>
-                          <w:lang w:val="en-US"/>
-                        </w:rPr>
-                        <w:t xml:space="preserve">// </w:t>
-                      </w:r>
-                      <w:proofErr w:type="gramStart"/>
-                      <w:r>
-                        <w:rPr>
-                          <w:sz w:val="20"/>
-                          <w:lang w:val="en-US"/>
-                        </w:rPr>
-                        <w:t>Manage</w:t>
-                      </w:r>
-                      <w:proofErr w:type="gramEnd"/>
-                      <w:r>
-                        <w:rPr>
-                          <w:sz w:val="20"/>
-                          <w:lang w:val="en-US"/>
-                        </w:rPr>
-                        <w:t xml:space="preserve"> research in Neighborhood.</w:t>
-                      </w:r>
-                    </w:p>
-                    <w:p>
-                      <w:pPr>
-                        <w:spacing w:after="0"/>
-                        <w:rPr>
-                          <w:sz w:val="20"/>
-                          <w:lang w:val="en-US"/>
-                        </w:rPr>
-                      </w:pPr>
-                      <w:proofErr w:type="spellStart"/>
-                      <w:r>
-                        <w:rPr>
-                          <w:sz w:val="20"/>
-                          <w:lang w:val="en-US"/>
-                        </w:rPr>
-                        <w:t>NeighborhoodSearch</w:t>
-                      </w:r>
-                      <w:proofErr w:type="spellEnd"/>
-                      <w:r>
-                        <w:rPr>
-                          <w:sz w:val="20"/>
-                          <w:lang w:val="en-US"/>
-                        </w:rPr>
-                        <w:t xml:space="preserve">* </w:t>
-                      </w:r>
-                      <w:proofErr w:type="spellStart"/>
-                      <w:r>
-                        <w:rPr>
-                          <w:b/>
-                          <w:sz w:val="20"/>
-                          <w:lang w:val="en-US"/>
-                        </w:rPr>
-                        <w:t>nbhsearch</w:t>
-                      </w:r>
-                      <w:proofErr w:type="spellEnd"/>
-                      <w:r>
-                        <w:rPr>
-                          <w:sz w:val="20"/>
-                          <w:lang w:val="en-US"/>
-                        </w:rPr>
-                        <w:t>;</w:t>
-                      </w:r>
-                    </w:p>
                   </w:txbxContent>
                 </v:textbox>
               </v:shape>
@@ -4249,7 +3975,6 @@
     <w:p/>
     <w:p/>
     <w:p/>
-    <w:p/>
     <w:p>
       <w:r>
         <w:t>Le constructeur est uniquement en charge de l’instanciation des 2 variables configurables (</w:t>
@@ -4330,9 +4055,22 @@
     <w:p/>
     <w:p>
       <w:pPr>
+        <w:rPr>
+          <w:rFonts w:asciiTheme="majorHAnsi" w:eastAsiaTheme="majorEastAsia" w:hAnsiTheme="majorHAnsi" w:cstheme="majorBidi"/>
+          <w:b/>
+          <w:bCs/>
+          <w:color w:val="4F81BD" w:themeColor="accent1"/>
+        </w:rPr>
+      </w:pPr>
+      <w:bookmarkStart w:id="11" w:name="_Toc411331795"/>
+      <w:r>
+        <w:br w:type="page"/>
+      </w:r>
+    </w:p>
+    <w:p>
+      <w:pPr>
         <w:pStyle w:val="Titre3"/>
       </w:pPr>
-      <w:bookmarkStart w:id="11" w:name="_Toc411331795"/>
       <w:r>
         <w:lastRenderedPageBreak/>
         <w:t>Mouvements.</w:t>
@@ -4783,7 +4521,59 @@
           <w:sz w:val="24"/>
           <w:szCs w:val="24"/>
         </w:rPr>
-        <w:t>Ce script est donc en charge de l’ensemble de la configuration du programme, mis à part le nom du fichier d’entrée, de sortie et le nombre de couleurs autorisé.</w:t>
+        <w:t>Ce script est donc en charge de l’ensemble de la configuration du programme, mis à p</w:t>
+      </w:r>
+      <w:r>
+        <w:rPr>
+          <w:rFonts w:ascii="Calibri" w:eastAsia="Times New Roman" w:hAnsi="Calibri" w:cs="Times New Roman"/>
+          <w:sz w:val="24"/>
+          <w:szCs w:val="24"/>
+        </w:rPr>
+        <w:t xml:space="preserve">art le nom du fichier d’entrée </w:t>
+      </w:r>
+      <w:r>
+        <w:rPr>
+          <w:rFonts w:ascii="Calibri" w:eastAsia="Times New Roman" w:hAnsi="Calibri" w:cs="Times New Roman"/>
+          <w:sz w:val="24"/>
+          <w:szCs w:val="24"/>
+        </w:rPr>
+        <w:t>et le nombre de couleurs autorisé.</w:t>
+      </w:r>
+    </w:p>
+    <w:p>
+      <w:pPr>
+        <w:spacing w:line="240" w:lineRule="auto"/>
+        <w:rPr>
+          <w:rFonts w:ascii="Calibri" w:eastAsia="Times New Roman" w:hAnsi="Calibri" w:cs="Times New Roman"/>
+          <w:sz w:val="24"/>
+          <w:szCs w:val="24"/>
+        </w:rPr>
+      </w:pPr>
+      <w:r>
+        <w:rPr>
+          <w:rFonts w:ascii="Calibri" w:eastAsia="Times New Roman" w:hAnsi="Calibri" w:cs="Times New Roman"/>
+          <w:sz w:val="24"/>
+          <w:szCs w:val="24"/>
+        </w:rPr>
+        <w:t xml:space="preserve">Le nom de sortie est basé sur le nom du fichier d’entrée, mais au lieu d’être écrit dans le dossier </w:t>
+      </w:r>
+      <w:proofErr w:type="spellStart"/>
+      <w:r>
+        <w:rPr>
+          <w:rFonts w:ascii="Calibri" w:eastAsia="Times New Roman" w:hAnsi="Calibri" w:cs="Times New Roman"/>
+          <w:sz w:val="24"/>
+          <w:szCs w:val="24"/>
+        </w:rPr>
+        <w:t>examples</w:t>
+      </w:r>
+      <w:proofErr w:type="spellEnd"/>
+      <w:r>
+        <w:rPr>
+          <w:rFonts w:ascii="Calibri" w:eastAsia="Times New Roman" w:hAnsi="Calibri" w:cs="Times New Roman"/>
+          <w:sz w:val="24"/>
+          <w:szCs w:val="24"/>
+        </w:rPr>
+        <w:t>, il est écrit dans le dossier out.</w:t>
       </w:r>
     </w:p>
     <w:p>
@@ -4877,7 +4667,21 @@
                                 <w:rFonts w:ascii="Calibri" w:hAnsi="Calibri"/>
                                 <w:b/>
                               </w:rPr>
-                              <w:t xml:space="preserve"> run.py « nom du fichier d’entrée » « nom du fichier de sortie » « nombre de couleurs autorisé »</w:t>
+                              <w:t xml:space="preserve"> run.p</w:t>
+                            </w:r>
+                            <w:r>
+                              <w:rPr>
+                                <w:rFonts w:ascii="Calibri" w:hAnsi="Calibri"/>
+                                <w:b/>
+                              </w:rPr>
+                              <w:t xml:space="preserve">y « nom du fichier d’entrée » </w:t>
+                            </w:r>
+                            <w:r>
+                              <w:rPr>
+                                <w:rFonts w:ascii="Calibri" w:hAnsi="Calibri"/>
+                                <w:b/>
+                              </w:rPr>
+                              <w:t>« nombre de couleurs autorisé »</w:t>
                             </w:r>
                           </w:p>
                         </w:txbxContent>
@@ -4930,7 +4734,21 @@
                           <w:rFonts w:ascii="Calibri" w:hAnsi="Calibri"/>
                           <w:b/>
                         </w:rPr>
-                        <w:t xml:space="preserve"> run.py « nom du fichier d’entrée » « nom du fichier de sortie » « nombre de couleurs autorisé »</w:t>
+                        <w:t xml:space="preserve"> run.p</w:t>
+                      </w:r>
+                      <w:r>
+                        <w:rPr>
+                          <w:rFonts w:ascii="Calibri" w:hAnsi="Calibri"/>
+                          <w:b/>
+                        </w:rPr>
+                        <w:t xml:space="preserve">y « nom du fichier d’entrée » </w:t>
+                      </w:r>
+                      <w:r>
+                        <w:rPr>
+                          <w:rFonts w:ascii="Calibri" w:hAnsi="Calibri"/>
+                          <w:b/>
+                        </w:rPr>
+                        <w:t>« nombre de couleurs autorisé »</w:t>
                       </w:r>
                     </w:p>
                   </w:txbxContent>
@@ -10143,37 +9961,6 @@
         </w:p>
       </w:docPartBody>
     </w:docPart>
-    <w:docPart>
-      <w:docPartPr>
-        <w:name w:val="3B4DD8DB997E445F90815964F2C3FAA5"/>
-        <w:category>
-          <w:name w:val="Général"/>
-          <w:gallery w:val="placeholder"/>
-        </w:category>
-        <w:types>
-          <w:type w:val="bbPlcHdr"/>
-        </w:types>
-        <w:behaviors>
-          <w:behavior w:val="content"/>
-        </w:behaviors>
-        <w:guid w:val="{275A6CE2-0CCC-4E1D-B56C-0CFD72766A28}"/>
-      </w:docPartPr>
-      <w:docPartBody>
-        <w:p>
-          <w:pPr>
-            <w:pStyle w:val="3B4DD8DB997E445F90815964F2C3FAA5"/>
-          </w:pPr>
-          <w:r>
-            <w:rPr>
-              <w:b/>
-              <w:bCs/>
-              <w:lang w:val="fr-FR"/>
-            </w:rPr>
-            <w:t>[Nom de l’auteur]</w:t>
-          </w:r>
-        </w:p>
-      </w:docPartBody>
-    </w:docPart>
   </w:docParts>
 </w:glossaryDocument>
 </file>
@@ -10250,6 +10037,7 @@
     <w:rsid w:val="004441E4"/>
     <w:rsid w:val="0074640E"/>
     <w:rsid w:val="008835B3"/>
+    <w:rsid w:val="00A63C6C"/>
     <w:rsid w:val="00F01551"/>
   </w:rsids>
   <m:mathPr>
@@ -11016,7 +10804,7 @@
 </file>
 
 <file path=customXml/itemProps2.xml><?xml version="1.0" encoding="utf-8"?>
-<ds:datastoreItem xmlns:ds="http://schemas.openxmlformats.org/officeDocument/2006/customXml" ds:itemID="{EF1C0565-1A63-4794-A9AA-9DAECE9BEFEB}">
+<ds:datastoreItem xmlns:ds="http://schemas.openxmlformats.org/officeDocument/2006/customXml" ds:itemID="{F5F227A9-5DEB-46ED-9DAC-C57571298A74}">
   <ds:schemaRefs>
     <ds:schemaRef ds:uri="http://schemas.openxmlformats.org/officeDocument/2006/bibliography"/>
   </ds:schemaRefs>

</xml_diff>